<commit_message>
Finished 526 HW2 prob 1 and 3
</commit_message>
<xml_diff>
--- a/CS526/Homework/Module 2/Hw2_P1_P3.docx
+++ b/CS526/Homework/Module 2/Hw2_P1_P3.docx
@@ -861,6 +861,80 @@
         </w:rPr>
         <w:t>because all of the operations completed within any of the while loops are done in O(1) time. We complete the outermost and middle while loops O(n) times,</w:t>
       </w:r>
+      <w:r>
+        <w:rPr>
+          <w:rFonts w:ascii="Times New Roman" w:hAnsi="Times New Roman" w:cs="Times New Roman"/>
+          <w:sz w:val="24"/>
+          <w:szCs w:val="24"/>
+        </w:rPr>
+        <w:t xml:space="preserve"> meaning the outer two loops complete their operations O(n</w:t>
+      </w:r>
+      <w:r>
+        <w:rPr>
+          <w:rFonts w:ascii="Times New Roman" w:hAnsi="Times New Roman" w:cs="Times New Roman"/>
+          <w:sz w:val="24"/>
+          <w:szCs w:val="24"/>
+          <w:vertAlign w:val="superscript"/>
+        </w:rPr>
+        <w:t>2</w:t>
+      </w:r>
+      <w:r>
+        <w:rPr>
+          <w:rFonts w:ascii="Times New Roman" w:hAnsi="Times New Roman" w:cs="Times New Roman"/>
+          <w:sz w:val="24"/>
+          <w:szCs w:val="24"/>
+        </w:rPr>
+        <w:t xml:space="preserve">) times, and then the innermost loop is performed at most O(n) times. This means, at most, the innermost operations are performed at most </w:t>
+      </w:r>
+      <w:r>
+        <w:rPr>
+          <w:rFonts w:ascii="Times New Roman" w:hAnsi="Times New Roman" w:cs="Times New Roman"/>
+          <w:b/>
+          <w:bCs/>
+          <w:sz w:val="24"/>
+          <w:szCs w:val="24"/>
+        </w:rPr>
+        <w:t>O(n</w:t>
+      </w:r>
+      <w:r>
+        <w:rPr>
+          <w:rFonts w:ascii="Times New Roman" w:hAnsi="Times New Roman" w:cs="Times New Roman"/>
+          <w:b/>
+          <w:bCs/>
+          <w:sz w:val="24"/>
+          <w:szCs w:val="24"/>
+          <w:vertAlign w:val="superscript"/>
+        </w:rPr>
+        <w:t>3</w:t>
+      </w:r>
+      <w:r>
+        <w:rPr>
+          <w:rFonts w:ascii="Times New Roman" w:hAnsi="Times New Roman" w:cs="Times New Roman"/>
+          <w:b/>
+          <w:bCs/>
+          <w:sz w:val="24"/>
+          <w:szCs w:val="24"/>
+        </w:rPr>
+        <w:t>)</w:t>
+      </w:r>
+      <w:r>
+        <w:rPr>
+          <w:rFonts w:ascii="Times New Roman" w:hAnsi="Times New Roman" w:cs="Times New Roman"/>
+          <w:b/>
+          <w:bCs/>
+          <w:sz w:val="24"/>
+          <w:szCs w:val="24"/>
+        </w:rPr>
+        <w:t xml:space="preserve"> </w:t>
+      </w:r>
+      <w:r>
+        <w:rPr>
+          <w:rFonts w:ascii="Times New Roman" w:hAnsi="Times New Roman" w:cs="Times New Roman"/>
+          <w:sz w:val="24"/>
+          <w:szCs w:val="24"/>
+        </w:rPr>
+        <w:t>times.</w:t>
+      </w:r>
     </w:p>
     <w:p>
       <w:pPr>
@@ -991,6 +1065,7 @@
           <w:sz w:val="18"/>
           <w:szCs w:val="18"/>
         </w:rPr>
+        <w:lastRenderedPageBreak/>
         <w:t>if (i == 0) {</w:t>
       </w:r>
     </w:p>
@@ -1067,7 +1142,6 @@
           <w:sz w:val="18"/>
           <w:szCs w:val="18"/>
         </w:rPr>
-        <w:lastRenderedPageBreak/>
         <w:t>else {</w:t>
       </w:r>
     </w:p>

</xml_diff>

<commit_message>
Finished 526 HW2 prob 2
</commit_message>
<xml_diff>
--- a/CS526/Homework/Module 2/Hw2_P1_P3.docx
+++ b/CS526/Homework/Module 2/Hw2_P1_P3.docx
@@ -156,8 +156,18 @@
           <w:sz w:val="18"/>
           <w:szCs w:val="18"/>
         </w:rPr>
-        <w:t xml:space="preserve"> x = 0;</w:t>
-      </w:r>
+        <w:t xml:space="preserve"> x = </w:t>
+      </w:r>
+      <w:proofErr w:type="gramStart"/>
+      <w:r>
+        <w:rPr>
+          <w:rFonts w:ascii="Times New Roman" w:hAnsi="Times New Roman" w:cs="Times New Roman"/>
+          <w:sz w:val="18"/>
+          <w:szCs w:val="18"/>
+        </w:rPr>
+        <w:t>0;</w:t>
+      </w:r>
+      <w:proofErr w:type="gramEnd"/>
     </w:p>
     <w:p>
       <w:pPr>
@@ -175,8 +185,18 @@
           <w:sz w:val="18"/>
           <w:szCs w:val="18"/>
         </w:rPr>
-        <w:t xml:space="preserve"> y = 0;</w:t>
-      </w:r>
+        <w:t xml:space="preserve"> y = </w:t>
+      </w:r>
+      <w:proofErr w:type="gramStart"/>
+      <w:r>
+        <w:rPr>
+          <w:rFonts w:ascii="Times New Roman" w:hAnsi="Times New Roman" w:cs="Times New Roman"/>
+          <w:sz w:val="18"/>
+          <w:szCs w:val="18"/>
+        </w:rPr>
+        <w:t>0;</w:t>
+      </w:r>
+      <w:proofErr w:type="gramEnd"/>
     </w:p>
     <w:p>
       <w:pPr>
@@ -194,7 +214,61 @@
           <w:sz w:val="18"/>
           <w:szCs w:val="18"/>
         </w:rPr>
-        <w:t xml:space="preserve"> for (i=1; i&lt;n; i++) { // n is the number of elements in array a</w:t>
+        <w:t xml:space="preserve"> for (</w:t>
+      </w:r>
+      <w:proofErr w:type="spellStart"/>
+      <w:r>
+        <w:rPr>
+          <w:rFonts w:ascii="Times New Roman" w:hAnsi="Times New Roman" w:cs="Times New Roman"/>
+          <w:sz w:val="18"/>
+          <w:szCs w:val="18"/>
+        </w:rPr>
+        <w:t>i</w:t>
+      </w:r>
+      <w:proofErr w:type="spellEnd"/>
+      <w:r>
+        <w:rPr>
+          <w:rFonts w:ascii="Times New Roman" w:hAnsi="Times New Roman" w:cs="Times New Roman"/>
+          <w:sz w:val="18"/>
+          <w:szCs w:val="18"/>
+        </w:rPr>
+        <w:t xml:space="preserve">=1; </w:t>
+      </w:r>
+      <w:proofErr w:type="spellStart"/>
+      <w:r>
+        <w:rPr>
+          <w:rFonts w:ascii="Times New Roman" w:hAnsi="Times New Roman" w:cs="Times New Roman"/>
+          <w:sz w:val="18"/>
+          <w:szCs w:val="18"/>
+        </w:rPr>
+        <w:t>i</w:t>
+      </w:r>
+      <w:proofErr w:type="spellEnd"/>
+      <w:r>
+        <w:rPr>
+          <w:rFonts w:ascii="Times New Roman" w:hAnsi="Times New Roman" w:cs="Times New Roman"/>
+          <w:sz w:val="18"/>
+          <w:szCs w:val="18"/>
+        </w:rPr>
+        <w:t xml:space="preserve">&lt;n; </w:t>
+      </w:r>
+      <w:proofErr w:type="spellStart"/>
+      <w:r>
+        <w:rPr>
+          <w:rFonts w:ascii="Times New Roman" w:hAnsi="Times New Roman" w:cs="Times New Roman"/>
+          <w:sz w:val="18"/>
+          <w:szCs w:val="18"/>
+        </w:rPr>
+        <w:t>i</w:t>
+      </w:r>
+      <w:proofErr w:type="spellEnd"/>
+      <w:r>
+        <w:rPr>
+          <w:rFonts w:ascii="Times New Roman" w:hAnsi="Times New Roman" w:cs="Times New Roman"/>
+          <w:sz w:val="18"/>
+          <w:szCs w:val="18"/>
+        </w:rPr>
+        <w:t>++) { // n is the number of elements in array a</w:t>
       </w:r>
     </w:p>
     <w:p>
@@ -213,7 +287,25 @@
           <w:sz w:val="18"/>
           <w:szCs w:val="18"/>
         </w:rPr>
-        <w:t xml:space="preserve"> if (a[i] == a[i‐1]) {</w:t>
+        <w:t xml:space="preserve"> if (a[</w:t>
+      </w:r>
+      <w:proofErr w:type="spellStart"/>
+      <w:r>
+        <w:rPr>
+          <w:rFonts w:ascii="Times New Roman" w:hAnsi="Times New Roman" w:cs="Times New Roman"/>
+          <w:sz w:val="18"/>
+          <w:szCs w:val="18"/>
+        </w:rPr>
+        <w:t>i</w:t>
+      </w:r>
+      <w:proofErr w:type="spellEnd"/>
+      <w:r>
+        <w:rPr>
+          <w:rFonts w:ascii="Times New Roman" w:hAnsi="Times New Roman" w:cs="Times New Roman"/>
+          <w:sz w:val="18"/>
+          <w:szCs w:val="18"/>
+        </w:rPr>
+        <w:t>] == a[i‐1]) {</w:t>
       </w:r>
     </w:p>
     <w:p>
@@ -232,8 +324,18 @@
           <w:sz w:val="18"/>
           <w:szCs w:val="18"/>
         </w:rPr>
-        <w:t xml:space="preserve"> x = x + 1;</w:t>
-      </w:r>
+        <w:t xml:space="preserve"> x = x + </w:t>
+      </w:r>
+      <w:proofErr w:type="gramStart"/>
+      <w:r>
+        <w:rPr>
+          <w:rFonts w:ascii="Times New Roman" w:hAnsi="Times New Roman" w:cs="Times New Roman"/>
+          <w:sz w:val="18"/>
+          <w:szCs w:val="18"/>
+        </w:rPr>
+        <w:t>1;</w:t>
+      </w:r>
+      <w:proofErr w:type="gramEnd"/>
     </w:p>
     <w:p>
       <w:pPr>
@@ -289,8 +391,18 @@
           <w:sz w:val="18"/>
           <w:szCs w:val="18"/>
         </w:rPr>
-        <w:t xml:space="preserve"> y = y + 1;</w:t>
-      </w:r>
+        <w:t xml:space="preserve"> y = y + </w:t>
+      </w:r>
+      <w:proofErr w:type="gramStart"/>
+      <w:r>
+        <w:rPr>
+          <w:rFonts w:ascii="Times New Roman" w:hAnsi="Times New Roman" w:cs="Times New Roman"/>
+          <w:sz w:val="18"/>
+          <w:szCs w:val="18"/>
+        </w:rPr>
+        <w:t>1;</w:t>
+      </w:r>
+      <w:proofErr w:type="gramEnd"/>
     </w:p>
     <w:p>
       <w:pPr>
@@ -346,8 +458,18 @@
           <w:sz w:val="18"/>
           <w:szCs w:val="18"/>
         </w:rPr>
-        <w:t xml:space="preserve"> return (x ‐ y);</w:t>
-      </w:r>
+        <w:t xml:space="preserve"> return (x ‐ y</w:t>
+      </w:r>
+      <w:proofErr w:type="gramStart"/>
+      <w:r>
+        <w:rPr>
+          <w:rFonts w:ascii="Times New Roman" w:hAnsi="Times New Roman" w:cs="Times New Roman"/>
+          <w:sz w:val="18"/>
+          <w:szCs w:val="18"/>
+        </w:rPr>
+        <w:t>);</w:t>
+      </w:r>
+      <w:proofErr w:type="gramEnd"/>
     </w:p>
     <w:p>
       <w:pPr>
@@ -458,8 +580,18 @@
           <w:sz w:val="18"/>
           <w:szCs w:val="18"/>
         </w:rPr>
-        <w:t>x = 0;</w:t>
-      </w:r>
+        <w:t xml:space="preserve">x = </w:t>
+      </w:r>
+      <w:proofErr w:type="gramStart"/>
+      <w:r>
+        <w:rPr>
+          <w:rFonts w:ascii="Times New Roman" w:hAnsi="Times New Roman" w:cs="Times New Roman"/>
+          <w:sz w:val="18"/>
+          <w:szCs w:val="18"/>
+        </w:rPr>
+        <w:t>0;</w:t>
+      </w:r>
+      <w:proofErr w:type="gramEnd"/>
     </w:p>
     <w:p>
       <w:pPr>
@@ -471,14 +603,34 @@
           <w:szCs w:val="18"/>
         </w:rPr>
       </w:pPr>
-      <w:r>
-        <w:rPr>
-          <w:rFonts w:ascii="Times New Roman" w:hAnsi="Times New Roman" w:cs="Times New Roman"/>
-          <w:sz w:val="18"/>
-          <w:szCs w:val="18"/>
-        </w:rPr>
-        <w:t>i = 0;</w:t>
-      </w:r>
+      <w:proofErr w:type="spellStart"/>
+      <w:r>
+        <w:rPr>
+          <w:rFonts w:ascii="Times New Roman" w:hAnsi="Times New Roman" w:cs="Times New Roman"/>
+          <w:sz w:val="18"/>
+          <w:szCs w:val="18"/>
+        </w:rPr>
+        <w:t>i</w:t>
+      </w:r>
+      <w:proofErr w:type="spellEnd"/>
+      <w:r>
+        <w:rPr>
+          <w:rFonts w:ascii="Times New Roman" w:hAnsi="Times New Roman" w:cs="Times New Roman"/>
+          <w:sz w:val="18"/>
+          <w:szCs w:val="18"/>
+        </w:rPr>
+        <w:t xml:space="preserve"> = </w:t>
+      </w:r>
+      <w:proofErr w:type="gramStart"/>
+      <w:r>
+        <w:rPr>
+          <w:rFonts w:ascii="Times New Roman" w:hAnsi="Times New Roman" w:cs="Times New Roman"/>
+          <w:sz w:val="18"/>
+          <w:szCs w:val="18"/>
+        </w:rPr>
+        <w:t>0;</w:t>
+      </w:r>
+      <w:proofErr w:type="gramEnd"/>
     </w:p>
     <w:p>
       <w:pPr>
@@ -496,7 +648,25 @@
           <w:sz w:val="18"/>
           <w:szCs w:val="18"/>
         </w:rPr>
-        <w:t>while (i &lt; n) { // n is the number of elements in each array</w:t>
+        <w:t>while (</w:t>
+      </w:r>
+      <w:proofErr w:type="spellStart"/>
+      <w:r>
+        <w:rPr>
+          <w:rFonts w:ascii="Times New Roman" w:hAnsi="Times New Roman" w:cs="Times New Roman"/>
+          <w:sz w:val="18"/>
+          <w:szCs w:val="18"/>
+        </w:rPr>
+        <w:t>i</w:t>
+      </w:r>
+      <w:proofErr w:type="spellEnd"/>
+      <w:r>
+        <w:rPr>
+          <w:rFonts w:ascii="Times New Roman" w:hAnsi="Times New Roman" w:cs="Times New Roman"/>
+          <w:sz w:val="18"/>
+          <w:szCs w:val="18"/>
+        </w:rPr>
+        <w:t xml:space="preserve"> &lt; n) { // n is the number of elements in each array</w:t>
       </w:r>
     </w:p>
     <w:p>
@@ -515,8 +685,18 @@
           <w:sz w:val="18"/>
           <w:szCs w:val="18"/>
         </w:rPr>
-        <w:t>y = 0;</w:t>
-      </w:r>
+        <w:t xml:space="preserve">y = </w:t>
+      </w:r>
+      <w:proofErr w:type="gramStart"/>
+      <w:r>
+        <w:rPr>
+          <w:rFonts w:ascii="Times New Roman" w:hAnsi="Times New Roman" w:cs="Times New Roman"/>
+          <w:sz w:val="18"/>
+          <w:szCs w:val="18"/>
+        </w:rPr>
+        <w:t>0;</w:t>
+      </w:r>
+      <w:proofErr w:type="gramEnd"/>
     </w:p>
     <w:p>
       <w:pPr>
@@ -534,8 +714,18 @@
           <w:sz w:val="18"/>
           <w:szCs w:val="18"/>
         </w:rPr>
-        <w:t>j = 0;</w:t>
-      </w:r>
+        <w:t xml:space="preserve">j = </w:t>
+      </w:r>
+      <w:proofErr w:type="gramStart"/>
+      <w:r>
+        <w:rPr>
+          <w:rFonts w:ascii="Times New Roman" w:hAnsi="Times New Roman" w:cs="Times New Roman"/>
+          <w:sz w:val="18"/>
+          <w:szCs w:val="18"/>
+        </w:rPr>
+        <w:t>0;</w:t>
+      </w:r>
+      <w:proofErr w:type="gramEnd"/>
     </w:p>
     <w:p>
       <w:pPr>
@@ -610,8 +800,18 @@
           <w:sz w:val="18"/>
           <w:szCs w:val="18"/>
         </w:rPr>
-        <w:t>y = y + a[k];</w:t>
-      </w:r>
+        <w:t>y = y + a[k</w:t>
+      </w:r>
+      <w:proofErr w:type="gramStart"/>
+      <w:r>
+        <w:rPr>
+          <w:rFonts w:ascii="Times New Roman" w:hAnsi="Times New Roman" w:cs="Times New Roman"/>
+          <w:sz w:val="18"/>
+          <w:szCs w:val="18"/>
+        </w:rPr>
+        <w:t>];</w:t>
+      </w:r>
+      <w:proofErr w:type="gramEnd"/>
     </w:p>
     <w:p>
       <w:pPr>
@@ -629,8 +829,18 @@
           <w:sz w:val="18"/>
           <w:szCs w:val="18"/>
         </w:rPr>
-        <w:t>k = k + 1;</w:t>
-      </w:r>
+        <w:t xml:space="preserve">k = k + </w:t>
+      </w:r>
+      <w:proofErr w:type="gramStart"/>
+      <w:r>
+        <w:rPr>
+          <w:rFonts w:ascii="Times New Roman" w:hAnsi="Times New Roman" w:cs="Times New Roman"/>
+          <w:sz w:val="18"/>
+          <w:szCs w:val="18"/>
+        </w:rPr>
+        <w:t>1;</w:t>
+      </w:r>
+      <w:proofErr w:type="gramEnd"/>
     </w:p>
     <w:p>
       <w:pPr>
@@ -667,8 +877,18 @@
           <w:sz w:val="18"/>
           <w:szCs w:val="18"/>
         </w:rPr>
-        <w:t>j = j + 1;</w:t>
-      </w:r>
+        <w:t xml:space="preserve">j = j + </w:t>
+      </w:r>
+      <w:proofErr w:type="gramStart"/>
+      <w:r>
+        <w:rPr>
+          <w:rFonts w:ascii="Times New Roman" w:hAnsi="Times New Roman" w:cs="Times New Roman"/>
+          <w:sz w:val="18"/>
+          <w:szCs w:val="18"/>
+        </w:rPr>
+        <w:t>1;</w:t>
+      </w:r>
+      <w:proofErr w:type="gramEnd"/>
     </w:p>
     <w:p>
       <w:pPr>
@@ -705,7 +925,25 @@
           <w:sz w:val="18"/>
           <w:szCs w:val="18"/>
         </w:rPr>
-        <w:t xml:space="preserve">if (b[i] == y) {  </w:t>
+        <w:t>if (b[</w:t>
+      </w:r>
+      <w:proofErr w:type="spellStart"/>
+      <w:r>
+        <w:rPr>
+          <w:rFonts w:ascii="Times New Roman" w:hAnsi="Times New Roman" w:cs="Times New Roman"/>
+          <w:sz w:val="18"/>
+          <w:szCs w:val="18"/>
+        </w:rPr>
+        <w:t>i</w:t>
+      </w:r>
+      <w:proofErr w:type="spellEnd"/>
+      <w:r>
+        <w:rPr>
+          <w:rFonts w:ascii="Times New Roman" w:hAnsi="Times New Roman" w:cs="Times New Roman"/>
+          <w:sz w:val="18"/>
+          <w:szCs w:val="18"/>
+        </w:rPr>
+        <w:t xml:space="preserve">] == y) {  </w:t>
       </w:r>
     </w:p>
     <w:p>
@@ -724,7 +962,25 @@
           <w:sz w:val="18"/>
           <w:szCs w:val="18"/>
         </w:rPr>
-        <w:t xml:space="preserve">x++;  </w:t>
+        <w:t>x+</w:t>
+      </w:r>
+      <w:proofErr w:type="gramStart"/>
+      <w:r>
+        <w:rPr>
+          <w:rFonts w:ascii="Times New Roman" w:hAnsi="Times New Roman" w:cs="Times New Roman"/>
+          <w:sz w:val="18"/>
+          <w:szCs w:val="18"/>
+        </w:rPr>
+        <w:t>+;</w:t>
+      </w:r>
+      <w:proofErr w:type="gramEnd"/>
+      <w:r>
+        <w:rPr>
+          <w:rFonts w:ascii="Times New Roman" w:hAnsi="Times New Roman" w:cs="Times New Roman"/>
+          <w:sz w:val="18"/>
+          <w:szCs w:val="18"/>
+        </w:rPr>
+        <w:t xml:space="preserve">  </w:t>
       </w:r>
     </w:p>
     <w:p>
@@ -756,14 +1012,52 @@
           <w:szCs w:val="18"/>
         </w:rPr>
       </w:pPr>
-      <w:r>
-        <w:rPr>
-          <w:rFonts w:ascii="Times New Roman" w:hAnsi="Times New Roman" w:cs="Times New Roman"/>
-          <w:sz w:val="18"/>
-          <w:szCs w:val="18"/>
-        </w:rPr>
-        <w:t>i = i + 1;</w:t>
-      </w:r>
+      <w:proofErr w:type="spellStart"/>
+      <w:r>
+        <w:rPr>
+          <w:rFonts w:ascii="Times New Roman" w:hAnsi="Times New Roman" w:cs="Times New Roman"/>
+          <w:sz w:val="18"/>
+          <w:szCs w:val="18"/>
+        </w:rPr>
+        <w:t>i</w:t>
+      </w:r>
+      <w:proofErr w:type="spellEnd"/>
+      <w:r>
+        <w:rPr>
+          <w:rFonts w:ascii="Times New Roman" w:hAnsi="Times New Roman" w:cs="Times New Roman"/>
+          <w:sz w:val="18"/>
+          <w:szCs w:val="18"/>
+        </w:rPr>
+        <w:t xml:space="preserve"> = </w:t>
+      </w:r>
+      <w:proofErr w:type="spellStart"/>
+      <w:r>
+        <w:rPr>
+          <w:rFonts w:ascii="Times New Roman" w:hAnsi="Times New Roman" w:cs="Times New Roman"/>
+          <w:sz w:val="18"/>
+          <w:szCs w:val="18"/>
+        </w:rPr>
+        <w:t>i</w:t>
+      </w:r>
+      <w:proofErr w:type="spellEnd"/>
+      <w:r>
+        <w:rPr>
+          <w:rFonts w:ascii="Times New Roman" w:hAnsi="Times New Roman" w:cs="Times New Roman"/>
+          <w:sz w:val="18"/>
+          <w:szCs w:val="18"/>
+        </w:rPr>
+        <w:t xml:space="preserve"> + </w:t>
+      </w:r>
+      <w:proofErr w:type="gramStart"/>
+      <w:r>
+        <w:rPr>
+          <w:rFonts w:ascii="Times New Roman" w:hAnsi="Times New Roman" w:cs="Times New Roman"/>
+          <w:sz w:val="18"/>
+          <w:szCs w:val="18"/>
+        </w:rPr>
+        <w:t>1;</w:t>
+      </w:r>
+      <w:proofErr w:type="gramEnd"/>
     </w:p>
     <w:p>
       <w:pPr>
@@ -800,8 +1094,18 @@
           <w:sz w:val="18"/>
           <w:szCs w:val="18"/>
         </w:rPr>
-        <w:t>return x;</w:t>
-      </w:r>
+        <w:t xml:space="preserve">return </w:t>
+      </w:r>
+      <w:proofErr w:type="gramStart"/>
+      <w:r>
+        <w:rPr>
+          <w:rFonts w:ascii="Times New Roman" w:hAnsi="Times New Roman" w:cs="Times New Roman"/>
+          <w:sz w:val="18"/>
+          <w:szCs w:val="18"/>
+        </w:rPr>
+        <w:t>x;</w:t>
+      </w:r>
+      <w:proofErr w:type="gramEnd"/>
     </w:p>
     <w:p>
       <w:pPr>
@@ -859,7 +1163,25 @@
           <w:sz w:val="24"/>
           <w:szCs w:val="24"/>
         </w:rPr>
-        <w:t>because all of the operations completed within any of the while loops are done in O(1) time. We complete the outermost and middle while loops O(n) times,</w:t>
+        <w:t xml:space="preserve">because </w:t>
+      </w:r>
+      <w:proofErr w:type="gramStart"/>
+      <w:r>
+        <w:rPr>
+          <w:rFonts w:ascii="Times New Roman" w:hAnsi="Times New Roman" w:cs="Times New Roman"/>
+          <w:sz w:val="24"/>
+          <w:szCs w:val="24"/>
+        </w:rPr>
+        <w:t>all of</w:t>
+      </w:r>
+      <w:proofErr w:type="gramEnd"/>
+      <w:r>
+        <w:rPr>
+          <w:rFonts w:ascii="Times New Roman" w:hAnsi="Times New Roman" w:cs="Times New Roman"/>
+          <w:sz w:val="24"/>
+          <w:szCs w:val="24"/>
+        </w:rPr>
+        <w:t xml:space="preserve"> the operations completed within any of the while loops are done in O(1) time. We complete the outermost and middle while loops O(n) times,</w:t>
       </w:r>
       <w:r>
         <w:rPr>
@@ -915,8 +1237,529 @@
           <w:sz w:val="24"/>
           <w:szCs w:val="24"/>
         </w:rPr>
-        <w:t>)</w:t>
-      </w:r>
+        <w:t xml:space="preserve">) </w:t>
+      </w:r>
+      <w:r>
+        <w:rPr>
+          <w:rFonts w:ascii="Times New Roman" w:hAnsi="Times New Roman" w:cs="Times New Roman"/>
+          <w:sz w:val="24"/>
+          <w:szCs w:val="24"/>
+        </w:rPr>
+        <w:t>times.</w:t>
+      </w:r>
+    </w:p>
+    <w:p>
+      <w:pPr>
+        <w:spacing w:after="0" w:line="240" w:lineRule="auto"/>
+        <w:rPr>
+          <w:rFonts w:ascii="Times New Roman" w:hAnsi="Times New Roman" w:cs="Times New Roman"/>
+          <w:sz w:val="24"/>
+          <w:szCs w:val="24"/>
+        </w:rPr>
+      </w:pPr>
+      <w:r>
+        <w:rPr>
+          <w:rFonts w:ascii="Times New Roman" w:hAnsi="Times New Roman" w:cs="Times New Roman"/>
+          <w:sz w:val="24"/>
+          <w:szCs w:val="24"/>
+        </w:rPr>
+        <w:t>C.</w:t>
+      </w:r>
+    </w:p>
+    <w:p>
+      <w:pPr>
+        <w:spacing w:after="0" w:line="240" w:lineRule="auto"/>
+        <w:ind w:left="720"/>
+        <w:rPr>
+          <w:rFonts w:ascii="Times New Roman" w:hAnsi="Times New Roman" w:cs="Times New Roman"/>
+          <w:sz w:val="18"/>
+          <w:szCs w:val="18"/>
+        </w:rPr>
+      </w:pPr>
+      <w:r>
+        <w:rPr>
+          <w:rFonts w:ascii="Times New Roman" w:hAnsi="Times New Roman" w:cs="Times New Roman"/>
+          <w:sz w:val="18"/>
+          <w:szCs w:val="18"/>
+        </w:rPr>
+        <w:t>// n is the length of array a</w:t>
+      </w:r>
+    </w:p>
+    <w:p>
+      <w:pPr>
+        <w:spacing w:after="0" w:line="240" w:lineRule="auto"/>
+        <w:ind w:left="720"/>
+        <w:rPr>
+          <w:rFonts w:ascii="Times New Roman" w:hAnsi="Times New Roman" w:cs="Times New Roman"/>
+          <w:sz w:val="18"/>
+          <w:szCs w:val="18"/>
+        </w:rPr>
+      </w:pPr>
+      <w:r>
+        <w:rPr>
+          <w:rFonts w:ascii="Times New Roman" w:hAnsi="Times New Roman" w:cs="Times New Roman"/>
+          <w:sz w:val="18"/>
+          <w:szCs w:val="18"/>
+        </w:rPr>
+        <w:t>// p is an array of integers of length 2</w:t>
+      </w:r>
+    </w:p>
+    <w:p>
+      <w:pPr>
+        <w:spacing w:after="0" w:line="240" w:lineRule="auto"/>
+        <w:ind w:left="720"/>
+        <w:rPr>
+          <w:rFonts w:ascii="Times New Roman" w:hAnsi="Times New Roman" w:cs="Times New Roman"/>
+          <w:sz w:val="18"/>
+          <w:szCs w:val="18"/>
+        </w:rPr>
+      </w:pPr>
+      <w:r>
+        <w:rPr>
+          <w:rFonts w:ascii="Times New Roman" w:hAnsi="Times New Roman" w:cs="Times New Roman"/>
+          <w:sz w:val="18"/>
+          <w:szCs w:val="18"/>
+        </w:rPr>
+        <w:t>// initial call: method3(a, n-1, p)</w:t>
+      </w:r>
+    </w:p>
+    <w:p>
+      <w:pPr>
+        <w:spacing w:after="0" w:line="240" w:lineRule="auto"/>
+        <w:ind w:left="720"/>
+        <w:rPr>
+          <w:rFonts w:ascii="Times New Roman" w:hAnsi="Times New Roman" w:cs="Times New Roman"/>
+          <w:sz w:val="18"/>
+          <w:szCs w:val="18"/>
+        </w:rPr>
+      </w:pPr>
+      <w:r>
+        <w:rPr>
+          <w:rFonts w:ascii="Times New Roman" w:hAnsi="Times New Roman" w:cs="Times New Roman"/>
+          <w:sz w:val="18"/>
+          <w:szCs w:val="18"/>
+        </w:rPr>
+        <w:t>// initially p[0] = 0, p[1] = 0</w:t>
+      </w:r>
+    </w:p>
+    <w:p>
+      <w:pPr>
+        <w:spacing w:after="0" w:line="240" w:lineRule="auto"/>
+        <w:ind w:left="720"/>
+        <w:rPr>
+          <w:rFonts w:ascii="Times New Roman" w:hAnsi="Times New Roman" w:cs="Times New Roman"/>
+          <w:sz w:val="18"/>
+          <w:szCs w:val="18"/>
+        </w:rPr>
+      </w:pPr>
+      <w:r>
+        <w:rPr>
+          <w:rFonts w:ascii="Times New Roman" w:hAnsi="Times New Roman" w:cs="Times New Roman"/>
+          <w:sz w:val="18"/>
+          <w:szCs w:val="18"/>
+        </w:rPr>
+        <w:t xml:space="preserve">method3(int[] a, int </w:t>
+      </w:r>
+      <w:proofErr w:type="spellStart"/>
+      <w:r>
+        <w:rPr>
+          <w:rFonts w:ascii="Times New Roman" w:hAnsi="Times New Roman" w:cs="Times New Roman"/>
+          <w:sz w:val="18"/>
+          <w:szCs w:val="18"/>
+        </w:rPr>
+        <w:t>i</w:t>
+      </w:r>
+      <w:proofErr w:type="spellEnd"/>
+      <w:r>
+        <w:rPr>
+          <w:rFonts w:ascii="Times New Roman" w:hAnsi="Times New Roman" w:cs="Times New Roman"/>
+          <w:sz w:val="18"/>
+          <w:szCs w:val="18"/>
+        </w:rPr>
+        <w:t xml:space="preserve">, int[] p)  </w:t>
+      </w:r>
+    </w:p>
+    <w:p>
+      <w:pPr>
+        <w:spacing w:after="0" w:line="240" w:lineRule="auto"/>
+        <w:ind w:left="1440"/>
+        <w:rPr>
+          <w:rFonts w:ascii="Times New Roman" w:hAnsi="Times New Roman" w:cs="Times New Roman"/>
+          <w:sz w:val="18"/>
+          <w:szCs w:val="18"/>
+        </w:rPr>
+      </w:pPr>
+      <w:r>
+        <w:rPr>
+          <w:rFonts w:ascii="Times New Roman" w:hAnsi="Times New Roman" w:cs="Times New Roman"/>
+          <w:sz w:val="18"/>
+          <w:szCs w:val="18"/>
+        </w:rPr>
+        <w:lastRenderedPageBreak/>
+        <w:t>if (</w:t>
+      </w:r>
+      <w:proofErr w:type="spellStart"/>
+      <w:r>
+        <w:rPr>
+          <w:rFonts w:ascii="Times New Roman" w:hAnsi="Times New Roman" w:cs="Times New Roman"/>
+          <w:sz w:val="18"/>
+          <w:szCs w:val="18"/>
+        </w:rPr>
+        <w:t>i</w:t>
+      </w:r>
+      <w:proofErr w:type="spellEnd"/>
+      <w:r>
+        <w:rPr>
+          <w:rFonts w:ascii="Times New Roman" w:hAnsi="Times New Roman" w:cs="Times New Roman"/>
+          <w:sz w:val="18"/>
+          <w:szCs w:val="18"/>
+        </w:rPr>
+        <w:t xml:space="preserve"> == 0) {</w:t>
+      </w:r>
+    </w:p>
+    <w:p>
+      <w:pPr>
+        <w:spacing w:after="0" w:line="240" w:lineRule="auto"/>
+        <w:ind w:left="2160"/>
+        <w:rPr>
+          <w:rFonts w:ascii="Times New Roman" w:hAnsi="Times New Roman" w:cs="Times New Roman"/>
+          <w:sz w:val="18"/>
+          <w:szCs w:val="18"/>
+        </w:rPr>
+      </w:pPr>
+      <w:r>
+        <w:rPr>
+          <w:rFonts w:ascii="Times New Roman" w:hAnsi="Times New Roman" w:cs="Times New Roman"/>
+          <w:sz w:val="18"/>
+          <w:szCs w:val="18"/>
+        </w:rPr>
+        <w:t>p[0] = a[0</w:t>
+      </w:r>
+      <w:proofErr w:type="gramStart"/>
+      <w:r>
+        <w:rPr>
+          <w:rFonts w:ascii="Times New Roman" w:hAnsi="Times New Roman" w:cs="Times New Roman"/>
+          <w:sz w:val="18"/>
+          <w:szCs w:val="18"/>
+        </w:rPr>
+        <w:t>];</w:t>
+      </w:r>
+      <w:proofErr w:type="gramEnd"/>
+    </w:p>
+    <w:p>
+      <w:pPr>
+        <w:spacing w:after="0" w:line="240" w:lineRule="auto"/>
+        <w:ind w:left="2160"/>
+        <w:rPr>
+          <w:rFonts w:ascii="Times New Roman" w:hAnsi="Times New Roman" w:cs="Times New Roman"/>
+          <w:sz w:val="18"/>
+          <w:szCs w:val="18"/>
+        </w:rPr>
+      </w:pPr>
+      <w:r>
+        <w:rPr>
+          <w:rFonts w:ascii="Times New Roman" w:hAnsi="Times New Roman" w:cs="Times New Roman"/>
+          <w:sz w:val="18"/>
+          <w:szCs w:val="18"/>
+        </w:rPr>
+        <w:t>p[1] = a[0</w:t>
+      </w:r>
+      <w:proofErr w:type="gramStart"/>
+      <w:r>
+        <w:rPr>
+          <w:rFonts w:ascii="Times New Roman" w:hAnsi="Times New Roman" w:cs="Times New Roman"/>
+          <w:sz w:val="18"/>
+          <w:szCs w:val="18"/>
+        </w:rPr>
+        <w:t>];</w:t>
+      </w:r>
+      <w:proofErr w:type="gramEnd"/>
+    </w:p>
+    <w:p>
+      <w:pPr>
+        <w:spacing w:after="0" w:line="240" w:lineRule="auto"/>
+        <w:ind w:left="1440"/>
+        <w:rPr>
+          <w:rFonts w:ascii="Times New Roman" w:hAnsi="Times New Roman" w:cs="Times New Roman"/>
+          <w:sz w:val="18"/>
+          <w:szCs w:val="18"/>
+        </w:rPr>
+      </w:pPr>
+      <w:r>
+        <w:rPr>
+          <w:rFonts w:ascii="Times New Roman" w:hAnsi="Times New Roman" w:cs="Times New Roman"/>
+          <w:sz w:val="18"/>
+          <w:szCs w:val="18"/>
+        </w:rPr>
+        <w:t>}</w:t>
+      </w:r>
+    </w:p>
+    <w:p>
+      <w:pPr>
+        <w:spacing w:after="0" w:line="240" w:lineRule="auto"/>
+        <w:ind w:left="1440"/>
+        <w:rPr>
+          <w:rFonts w:ascii="Times New Roman" w:hAnsi="Times New Roman" w:cs="Times New Roman"/>
+          <w:sz w:val="18"/>
+          <w:szCs w:val="18"/>
+        </w:rPr>
+      </w:pPr>
+      <w:r>
+        <w:rPr>
+          <w:rFonts w:ascii="Times New Roman" w:hAnsi="Times New Roman" w:cs="Times New Roman"/>
+          <w:sz w:val="18"/>
+          <w:szCs w:val="18"/>
+        </w:rPr>
+        <w:t>else {</w:t>
+      </w:r>
+    </w:p>
+    <w:p>
+      <w:pPr>
+        <w:spacing w:after="0" w:line="240" w:lineRule="auto"/>
+        <w:ind w:left="2160"/>
+        <w:rPr>
+          <w:rFonts w:ascii="Times New Roman" w:hAnsi="Times New Roman" w:cs="Times New Roman"/>
+          <w:sz w:val="18"/>
+          <w:szCs w:val="18"/>
+        </w:rPr>
+      </w:pPr>
+      <w:r>
+        <w:rPr>
+          <w:rFonts w:ascii="Times New Roman" w:hAnsi="Times New Roman" w:cs="Times New Roman"/>
+          <w:sz w:val="18"/>
+          <w:szCs w:val="18"/>
+        </w:rPr>
+        <w:t>method3(a, i‐1, p</w:t>
+      </w:r>
+      <w:proofErr w:type="gramStart"/>
+      <w:r>
+        <w:rPr>
+          <w:rFonts w:ascii="Times New Roman" w:hAnsi="Times New Roman" w:cs="Times New Roman"/>
+          <w:sz w:val="18"/>
+          <w:szCs w:val="18"/>
+        </w:rPr>
+        <w:t>);</w:t>
+      </w:r>
+      <w:proofErr w:type="gramEnd"/>
+    </w:p>
+    <w:p>
+      <w:pPr>
+        <w:spacing w:after="0" w:line="240" w:lineRule="auto"/>
+        <w:ind w:left="2160"/>
+        <w:rPr>
+          <w:rFonts w:ascii="Times New Roman" w:hAnsi="Times New Roman" w:cs="Times New Roman"/>
+          <w:sz w:val="18"/>
+          <w:szCs w:val="18"/>
+        </w:rPr>
+      </w:pPr>
+      <w:r>
+        <w:rPr>
+          <w:rFonts w:ascii="Times New Roman" w:hAnsi="Times New Roman" w:cs="Times New Roman"/>
+          <w:sz w:val="18"/>
+          <w:szCs w:val="18"/>
+        </w:rPr>
+        <w:t>if (a[</w:t>
+      </w:r>
+      <w:proofErr w:type="spellStart"/>
+      <w:r>
+        <w:rPr>
+          <w:rFonts w:ascii="Times New Roman" w:hAnsi="Times New Roman" w:cs="Times New Roman"/>
+          <w:sz w:val="18"/>
+          <w:szCs w:val="18"/>
+        </w:rPr>
+        <w:t>i</w:t>
+      </w:r>
+      <w:proofErr w:type="spellEnd"/>
+      <w:r>
+        <w:rPr>
+          <w:rFonts w:ascii="Times New Roman" w:hAnsi="Times New Roman" w:cs="Times New Roman"/>
+          <w:sz w:val="18"/>
+          <w:szCs w:val="18"/>
+        </w:rPr>
+        <w:t>] &lt; p[0]]) {</w:t>
+      </w:r>
+    </w:p>
+    <w:p>
+      <w:pPr>
+        <w:spacing w:after="0" w:line="240" w:lineRule="auto"/>
+        <w:ind w:left="2160" w:firstLine="720"/>
+        <w:rPr>
+          <w:rFonts w:ascii="Times New Roman" w:hAnsi="Times New Roman" w:cs="Times New Roman"/>
+          <w:sz w:val="18"/>
+          <w:szCs w:val="18"/>
+        </w:rPr>
+      </w:pPr>
+      <w:r>
+        <w:rPr>
+          <w:rFonts w:ascii="Times New Roman" w:hAnsi="Times New Roman" w:cs="Times New Roman"/>
+          <w:sz w:val="18"/>
+          <w:szCs w:val="18"/>
+        </w:rPr>
+        <w:t>p[0] = a[</w:t>
+      </w:r>
+      <w:proofErr w:type="spellStart"/>
+      <w:r>
+        <w:rPr>
+          <w:rFonts w:ascii="Times New Roman" w:hAnsi="Times New Roman" w:cs="Times New Roman"/>
+          <w:sz w:val="18"/>
+          <w:szCs w:val="18"/>
+        </w:rPr>
+        <w:t>i</w:t>
+      </w:r>
+      <w:proofErr w:type="spellEnd"/>
+      <w:proofErr w:type="gramStart"/>
+      <w:r>
+        <w:rPr>
+          <w:rFonts w:ascii="Times New Roman" w:hAnsi="Times New Roman" w:cs="Times New Roman"/>
+          <w:sz w:val="18"/>
+          <w:szCs w:val="18"/>
+        </w:rPr>
+        <w:t>];</w:t>
+      </w:r>
+      <w:proofErr w:type="gramEnd"/>
+    </w:p>
+    <w:p>
+      <w:pPr>
+        <w:spacing w:after="0" w:line="240" w:lineRule="auto"/>
+        <w:ind w:left="1440" w:firstLine="720"/>
+        <w:rPr>
+          <w:rFonts w:ascii="Times New Roman" w:hAnsi="Times New Roman" w:cs="Times New Roman"/>
+          <w:sz w:val="18"/>
+          <w:szCs w:val="18"/>
+        </w:rPr>
+      </w:pPr>
+      <w:r>
+        <w:rPr>
+          <w:rFonts w:ascii="Times New Roman" w:hAnsi="Times New Roman" w:cs="Times New Roman"/>
+          <w:sz w:val="18"/>
+          <w:szCs w:val="18"/>
+        </w:rPr>
+        <w:t>}</w:t>
+      </w:r>
+    </w:p>
+    <w:p>
+      <w:pPr>
+        <w:spacing w:after="0" w:line="240" w:lineRule="auto"/>
+        <w:ind w:left="2160"/>
+        <w:rPr>
+          <w:rFonts w:ascii="Times New Roman" w:hAnsi="Times New Roman" w:cs="Times New Roman"/>
+          <w:sz w:val="18"/>
+          <w:szCs w:val="18"/>
+        </w:rPr>
+      </w:pPr>
+      <w:r>
+        <w:rPr>
+          <w:rFonts w:ascii="Times New Roman" w:hAnsi="Times New Roman" w:cs="Times New Roman"/>
+          <w:sz w:val="18"/>
+          <w:szCs w:val="18"/>
+        </w:rPr>
+        <w:t>if (a[</w:t>
+      </w:r>
+      <w:proofErr w:type="spellStart"/>
+      <w:r>
+        <w:rPr>
+          <w:rFonts w:ascii="Times New Roman" w:hAnsi="Times New Roman" w:cs="Times New Roman"/>
+          <w:sz w:val="18"/>
+          <w:szCs w:val="18"/>
+        </w:rPr>
+        <w:t>i</w:t>
+      </w:r>
+      <w:proofErr w:type="spellEnd"/>
+      <w:r>
+        <w:rPr>
+          <w:rFonts w:ascii="Times New Roman" w:hAnsi="Times New Roman" w:cs="Times New Roman"/>
+          <w:sz w:val="18"/>
+          <w:szCs w:val="18"/>
+        </w:rPr>
+        <w:t>] &gt; p[1]]) {</w:t>
+      </w:r>
+    </w:p>
+    <w:p>
+      <w:pPr>
+        <w:spacing w:after="0" w:line="240" w:lineRule="auto"/>
+        <w:ind w:left="2880"/>
+        <w:rPr>
+          <w:rFonts w:ascii="Times New Roman" w:hAnsi="Times New Roman" w:cs="Times New Roman"/>
+          <w:sz w:val="18"/>
+          <w:szCs w:val="18"/>
+        </w:rPr>
+      </w:pPr>
+      <w:r>
+        <w:rPr>
+          <w:rFonts w:ascii="Times New Roman" w:hAnsi="Times New Roman" w:cs="Times New Roman"/>
+          <w:sz w:val="18"/>
+          <w:szCs w:val="18"/>
+        </w:rPr>
+        <w:t>p[1] = a[</w:t>
+      </w:r>
+      <w:proofErr w:type="spellStart"/>
+      <w:r>
+        <w:rPr>
+          <w:rFonts w:ascii="Times New Roman" w:hAnsi="Times New Roman" w:cs="Times New Roman"/>
+          <w:sz w:val="18"/>
+          <w:szCs w:val="18"/>
+        </w:rPr>
+        <w:t>i</w:t>
+      </w:r>
+      <w:proofErr w:type="spellEnd"/>
+      <w:proofErr w:type="gramStart"/>
+      <w:r>
+        <w:rPr>
+          <w:rFonts w:ascii="Times New Roman" w:hAnsi="Times New Roman" w:cs="Times New Roman"/>
+          <w:sz w:val="18"/>
+          <w:szCs w:val="18"/>
+        </w:rPr>
+        <w:t>];</w:t>
+      </w:r>
+      <w:proofErr w:type="gramEnd"/>
+    </w:p>
+    <w:p>
+      <w:pPr>
+        <w:spacing w:after="0" w:line="240" w:lineRule="auto"/>
+        <w:ind w:left="2160"/>
+        <w:rPr>
+          <w:rFonts w:ascii="Times New Roman" w:hAnsi="Times New Roman" w:cs="Times New Roman"/>
+          <w:sz w:val="18"/>
+          <w:szCs w:val="18"/>
+        </w:rPr>
+      </w:pPr>
+      <w:r>
+        <w:rPr>
+          <w:rFonts w:ascii="Times New Roman" w:hAnsi="Times New Roman" w:cs="Times New Roman"/>
+          <w:sz w:val="18"/>
+          <w:szCs w:val="18"/>
+        </w:rPr>
+        <w:t>}</w:t>
+      </w:r>
+    </w:p>
+    <w:p>
+      <w:pPr>
+        <w:spacing w:after="0" w:line="240" w:lineRule="auto"/>
+        <w:ind w:left="1440"/>
+        <w:rPr>
+          <w:rFonts w:ascii="Times New Roman" w:hAnsi="Times New Roman" w:cs="Times New Roman"/>
+          <w:sz w:val="18"/>
+          <w:szCs w:val="18"/>
+        </w:rPr>
+      </w:pPr>
+      <w:r>
+        <w:rPr>
+          <w:rFonts w:ascii="Times New Roman" w:hAnsi="Times New Roman" w:cs="Times New Roman"/>
+          <w:sz w:val="18"/>
+          <w:szCs w:val="18"/>
+        </w:rPr>
+        <w:t>}</w:t>
+      </w:r>
+    </w:p>
+    <w:p>
+      <w:pPr>
+        <w:spacing w:after="0" w:line="240" w:lineRule="auto"/>
+        <w:rPr>
+          <w:rFonts w:ascii="Times New Roman" w:hAnsi="Times New Roman" w:cs="Times New Roman"/>
+          <w:sz w:val="24"/>
+          <w:szCs w:val="24"/>
+        </w:rPr>
+      </w:pPr>
       <w:r>
         <w:rPr>
           <w:rFonts w:ascii="Times New Roman" w:hAnsi="Times New Roman" w:cs="Times New Roman"/>
@@ -925,387 +1768,8 @@
           <w:sz w:val="24"/>
           <w:szCs w:val="24"/>
         </w:rPr>
-        <w:t xml:space="preserve"> </w:t>
-      </w:r>
-      <w:r>
-        <w:rPr>
-          <w:rFonts w:ascii="Times New Roman" w:hAnsi="Times New Roman" w:cs="Times New Roman"/>
-          <w:sz w:val="24"/>
-          <w:szCs w:val="24"/>
-        </w:rPr>
-        <w:t>times.</w:t>
-      </w:r>
-    </w:p>
-    <w:p>
-      <w:pPr>
-        <w:spacing w:after="0" w:line="240" w:lineRule="auto"/>
-        <w:rPr>
-          <w:rFonts w:ascii="Times New Roman" w:hAnsi="Times New Roman" w:cs="Times New Roman"/>
-          <w:sz w:val="24"/>
-          <w:szCs w:val="24"/>
-        </w:rPr>
-      </w:pPr>
-      <w:r>
-        <w:rPr>
-          <w:rFonts w:ascii="Times New Roman" w:hAnsi="Times New Roman" w:cs="Times New Roman"/>
-          <w:sz w:val="24"/>
-          <w:szCs w:val="24"/>
-        </w:rPr>
-        <w:t>C.</w:t>
-      </w:r>
-    </w:p>
-    <w:p>
-      <w:pPr>
-        <w:spacing w:after="0" w:line="240" w:lineRule="auto"/>
-        <w:ind w:left="720"/>
-        <w:rPr>
-          <w:rFonts w:ascii="Times New Roman" w:hAnsi="Times New Roman" w:cs="Times New Roman"/>
-          <w:sz w:val="18"/>
-          <w:szCs w:val="18"/>
-        </w:rPr>
-      </w:pPr>
-      <w:r>
-        <w:rPr>
-          <w:rFonts w:ascii="Times New Roman" w:hAnsi="Times New Roman" w:cs="Times New Roman"/>
-          <w:sz w:val="18"/>
-          <w:szCs w:val="18"/>
-        </w:rPr>
-        <w:t>// n is the length of array a</w:t>
-      </w:r>
-    </w:p>
-    <w:p>
-      <w:pPr>
-        <w:spacing w:after="0" w:line="240" w:lineRule="auto"/>
-        <w:ind w:left="720"/>
-        <w:rPr>
-          <w:rFonts w:ascii="Times New Roman" w:hAnsi="Times New Roman" w:cs="Times New Roman"/>
-          <w:sz w:val="18"/>
-          <w:szCs w:val="18"/>
-        </w:rPr>
-      </w:pPr>
-      <w:r>
-        <w:rPr>
-          <w:rFonts w:ascii="Times New Roman" w:hAnsi="Times New Roman" w:cs="Times New Roman"/>
-          <w:sz w:val="18"/>
-          <w:szCs w:val="18"/>
-        </w:rPr>
-        <w:t>// p is an array of integers of length 2</w:t>
-      </w:r>
-    </w:p>
-    <w:p>
-      <w:pPr>
-        <w:spacing w:after="0" w:line="240" w:lineRule="auto"/>
-        <w:ind w:left="720"/>
-        <w:rPr>
-          <w:rFonts w:ascii="Times New Roman" w:hAnsi="Times New Roman" w:cs="Times New Roman"/>
-          <w:sz w:val="18"/>
-          <w:szCs w:val="18"/>
-        </w:rPr>
-      </w:pPr>
-      <w:r>
-        <w:rPr>
-          <w:rFonts w:ascii="Times New Roman" w:hAnsi="Times New Roman" w:cs="Times New Roman"/>
-          <w:sz w:val="18"/>
-          <w:szCs w:val="18"/>
-        </w:rPr>
-        <w:t>// initial call: method3(a, n-1, p)</w:t>
-      </w:r>
-    </w:p>
-    <w:p>
-      <w:pPr>
-        <w:spacing w:after="0" w:line="240" w:lineRule="auto"/>
-        <w:ind w:left="720"/>
-        <w:rPr>
-          <w:rFonts w:ascii="Times New Roman" w:hAnsi="Times New Roman" w:cs="Times New Roman"/>
-          <w:sz w:val="18"/>
-          <w:szCs w:val="18"/>
-        </w:rPr>
-      </w:pPr>
-      <w:r>
-        <w:rPr>
-          <w:rFonts w:ascii="Times New Roman" w:hAnsi="Times New Roman" w:cs="Times New Roman"/>
-          <w:sz w:val="18"/>
-          <w:szCs w:val="18"/>
-        </w:rPr>
-        <w:t>// initially p[0] = 0, p[1] = 0</w:t>
-      </w:r>
-    </w:p>
-    <w:p>
-      <w:pPr>
-        <w:spacing w:after="0" w:line="240" w:lineRule="auto"/>
-        <w:ind w:left="720"/>
-        <w:rPr>
-          <w:rFonts w:ascii="Times New Roman" w:hAnsi="Times New Roman" w:cs="Times New Roman"/>
-          <w:sz w:val="18"/>
-          <w:szCs w:val="18"/>
-        </w:rPr>
-      </w:pPr>
-      <w:r>
-        <w:rPr>
-          <w:rFonts w:ascii="Times New Roman" w:hAnsi="Times New Roman" w:cs="Times New Roman"/>
-          <w:sz w:val="18"/>
-          <w:szCs w:val="18"/>
-        </w:rPr>
-        <w:t xml:space="preserve">method3(int[] a, int i, int[] p)  </w:t>
-      </w:r>
-    </w:p>
-    <w:p>
-      <w:pPr>
-        <w:spacing w:after="0" w:line="240" w:lineRule="auto"/>
-        <w:ind w:left="1440"/>
-        <w:rPr>
-          <w:rFonts w:ascii="Times New Roman" w:hAnsi="Times New Roman" w:cs="Times New Roman"/>
-          <w:sz w:val="18"/>
-          <w:szCs w:val="18"/>
-        </w:rPr>
-      </w:pPr>
-      <w:r>
-        <w:rPr>
-          <w:rFonts w:ascii="Times New Roman" w:hAnsi="Times New Roman" w:cs="Times New Roman"/>
-          <w:sz w:val="18"/>
-          <w:szCs w:val="18"/>
-        </w:rPr>
-        <w:lastRenderedPageBreak/>
-        <w:t>if (i == 0) {</w:t>
-      </w:r>
-    </w:p>
-    <w:p>
-      <w:pPr>
-        <w:spacing w:after="0" w:line="240" w:lineRule="auto"/>
-        <w:ind w:left="2160"/>
-        <w:rPr>
-          <w:rFonts w:ascii="Times New Roman" w:hAnsi="Times New Roman" w:cs="Times New Roman"/>
-          <w:sz w:val="18"/>
-          <w:szCs w:val="18"/>
-        </w:rPr>
-      </w:pPr>
-      <w:r>
-        <w:rPr>
-          <w:rFonts w:ascii="Times New Roman" w:hAnsi="Times New Roman" w:cs="Times New Roman"/>
-          <w:sz w:val="18"/>
-          <w:szCs w:val="18"/>
-        </w:rPr>
-        <w:t>p[0] = a[0];</w:t>
-      </w:r>
-    </w:p>
-    <w:p>
-      <w:pPr>
-        <w:spacing w:after="0" w:line="240" w:lineRule="auto"/>
-        <w:ind w:left="2160"/>
-        <w:rPr>
-          <w:rFonts w:ascii="Times New Roman" w:hAnsi="Times New Roman" w:cs="Times New Roman"/>
-          <w:sz w:val="18"/>
-          <w:szCs w:val="18"/>
-        </w:rPr>
-      </w:pPr>
-      <w:r>
-        <w:rPr>
-          <w:rFonts w:ascii="Times New Roman" w:hAnsi="Times New Roman" w:cs="Times New Roman"/>
-          <w:sz w:val="18"/>
-          <w:szCs w:val="18"/>
-        </w:rPr>
-        <w:t>p[1] = a[0];</w:t>
-      </w:r>
-    </w:p>
-    <w:p>
-      <w:pPr>
-        <w:spacing w:after="0" w:line="240" w:lineRule="auto"/>
-        <w:ind w:left="1440"/>
-        <w:rPr>
-          <w:rFonts w:ascii="Times New Roman" w:hAnsi="Times New Roman" w:cs="Times New Roman"/>
-          <w:sz w:val="18"/>
-          <w:szCs w:val="18"/>
-        </w:rPr>
-      </w:pPr>
-      <w:r>
-        <w:rPr>
-          <w:rFonts w:ascii="Times New Roman" w:hAnsi="Times New Roman" w:cs="Times New Roman"/>
-          <w:sz w:val="18"/>
-          <w:szCs w:val="18"/>
-        </w:rPr>
-        <w:t>}</w:t>
-      </w:r>
-    </w:p>
-    <w:p>
-      <w:pPr>
-        <w:spacing w:after="0" w:line="240" w:lineRule="auto"/>
-        <w:ind w:left="1440"/>
-        <w:rPr>
-          <w:rFonts w:ascii="Times New Roman" w:hAnsi="Times New Roman" w:cs="Times New Roman"/>
-          <w:sz w:val="18"/>
-          <w:szCs w:val="18"/>
-        </w:rPr>
-      </w:pPr>
-      <w:r>
-        <w:rPr>
-          <w:rFonts w:ascii="Times New Roman" w:hAnsi="Times New Roman" w:cs="Times New Roman"/>
-          <w:sz w:val="18"/>
-          <w:szCs w:val="18"/>
-        </w:rPr>
-        <w:t>else {</w:t>
-      </w:r>
-    </w:p>
-    <w:p>
-      <w:pPr>
-        <w:spacing w:after="0" w:line="240" w:lineRule="auto"/>
-        <w:ind w:left="2160"/>
-        <w:rPr>
-          <w:rFonts w:ascii="Times New Roman" w:hAnsi="Times New Roman" w:cs="Times New Roman"/>
-          <w:sz w:val="18"/>
-          <w:szCs w:val="18"/>
-        </w:rPr>
-      </w:pPr>
-      <w:r>
-        <w:rPr>
-          <w:rFonts w:ascii="Times New Roman" w:hAnsi="Times New Roman" w:cs="Times New Roman"/>
-          <w:sz w:val="18"/>
-          <w:szCs w:val="18"/>
-        </w:rPr>
-        <w:t>method3(a, i‐1, p);</w:t>
-      </w:r>
-    </w:p>
-    <w:p>
-      <w:pPr>
-        <w:spacing w:after="0" w:line="240" w:lineRule="auto"/>
-        <w:ind w:left="2160"/>
-        <w:rPr>
-          <w:rFonts w:ascii="Times New Roman" w:hAnsi="Times New Roman" w:cs="Times New Roman"/>
-          <w:sz w:val="18"/>
-          <w:szCs w:val="18"/>
-        </w:rPr>
-      </w:pPr>
-      <w:r>
-        <w:rPr>
-          <w:rFonts w:ascii="Times New Roman" w:hAnsi="Times New Roman" w:cs="Times New Roman"/>
-          <w:sz w:val="18"/>
-          <w:szCs w:val="18"/>
-        </w:rPr>
-        <w:t>if (a[i] &lt; p[0]]) {</w:t>
-      </w:r>
-    </w:p>
-    <w:p>
-      <w:pPr>
-        <w:spacing w:after="0" w:line="240" w:lineRule="auto"/>
-        <w:ind w:left="2160" w:firstLine="720"/>
-        <w:rPr>
-          <w:rFonts w:ascii="Times New Roman" w:hAnsi="Times New Roman" w:cs="Times New Roman"/>
-          <w:sz w:val="18"/>
-          <w:szCs w:val="18"/>
-        </w:rPr>
-      </w:pPr>
-      <w:r>
-        <w:rPr>
-          <w:rFonts w:ascii="Times New Roman" w:hAnsi="Times New Roman" w:cs="Times New Roman"/>
-          <w:sz w:val="18"/>
-          <w:szCs w:val="18"/>
-        </w:rPr>
-        <w:t>p[0] = a[i];</w:t>
-      </w:r>
-    </w:p>
-    <w:p>
-      <w:pPr>
-        <w:spacing w:after="0" w:line="240" w:lineRule="auto"/>
-        <w:ind w:left="1440" w:firstLine="720"/>
-        <w:rPr>
-          <w:rFonts w:ascii="Times New Roman" w:hAnsi="Times New Roman" w:cs="Times New Roman"/>
-          <w:sz w:val="18"/>
-          <w:szCs w:val="18"/>
-        </w:rPr>
-      </w:pPr>
-      <w:r>
-        <w:rPr>
-          <w:rFonts w:ascii="Times New Roman" w:hAnsi="Times New Roman" w:cs="Times New Roman"/>
-          <w:sz w:val="18"/>
-          <w:szCs w:val="18"/>
-        </w:rPr>
-        <w:t>}</w:t>
-      </w:r>
-    </w:p>
-    <w:p>
-      <w:pPr>
-        <w:spacing w:after="0" w:line="240" w:lineRule="auto"/>
-        <w:ind w:left="2160"/>
-        <w:rPr>
-          <w:rFonts w:ascii="Times New Roman" w:hAnsi="Times New Roman" w:cs="Times New Roman"/>
-          <w:sz w:val="18"/>
-          <w:szCs w:val="18"/>
-        </w:rPr>
-      </w:pPr>
-      <w:r>
-        <w:rPr>
-          <w:rFonts w:ascii="Times New Roman" w:hAnsi="Times New Roman" w:cs="Times New Roman"/>
-          <w:sz w:val="18"/>
-          <w:szCs w:val="18"/>
-        </w:rPr>
-        <w:t>if (a[i] &gt; p[1]]) {</w:t>
-      </w:r>
-    </w:p>
-    <w:p>
-      <w:pPr>
-        <w:spacing w:after="0" w:line="240" w:lineRule="auto"/>
-        <w:ind w:left="2880"/>
-        <w:rPr>
-          <w:rFonts w:ascii="Times New Roman" w:hAnsi="Times New Roman" w:cs="Times New Roman"/>
-          <w:sz w:val="18"/>
-          <w:szCs w:val="18"/>
-        </w:rPr>
-      </w:pPr>
-      <w:r>
-        <w:rPr>
-          <w:rFonts w:ascii="Times New Roman" w:hAnsi="Times New Roman" w:cs="Times New Roman"/>
-          <w:sz w:val="18"/>
-          <w:szCs w:val="18"/>
-        </w:rPr>
-        <w:t>p[1] = a[i];</w:t>
-      </w:r>
-    </w:p>
-    <w:p>
-      <w:pPr>
-        <w:spacing w:after="0" w:line="240" w:lineRule="auto"/>
-        <w:ind w:left="2160"/>
-        <w:rPr>
-          <w:rFonts w:ascii="Times New Roman" w:hAnsi="Times New Roman" w:cs="Times New Roman"/>
-          <w:sz w:val="18"/>
-          <w:szCs w:val="18"/>
-        </w:rPr>
-      </w:pPr>
-      <w:r>
-        <w:rPr>
-          <w:rFonts w:ascii="Times New Roman" w:hAnsi="Times New Roman" w:cs="Times New Roman"/>
-          <w:sz w:val="18"/>
-          <w:szCs w:val="18"/>
-        </w:rPr>
-        <w:t>}</w:t>
-      </w:r>
-    </w:p>
-    <w:p>
-      <w:pPr>
-        <w:spacing w:after="0" w:line="240" w:lineRule="auto"/>
-        <w:ind w:left="1440"/>
-        <w:rPr>
-          <w:rFonts w:ascii="Times New Roman" w:hAnsi="Times New Roman" w:cs="Times New Roman"/>
-          <w:sz w:val="18"/>
-          <w:szCs w:val="18"/>
-        </w:rPr>
-      </w:pPr>
-      <w:r>
-        <w:rPr>
-          <w:rFonts w:ascii="Times New Roman" w:hAnsi="Times New Roman" w:cs="Times New Roman"/>
-          <w:sz w:val="18"/>
-          <w:szCs w:val="18"/>
-        </w:rPr>
-        <w:t>}</w:t>
-      </w:r>
-    </w:p>
-    <w:p>
-      <w:pPr>
-        <w:spacing w:after="0" w:line="240" w:lineRule="auto"/>
-        <w:rPr>
-          <w:rFonts w:ascii="Times New Roman" w:hAnsi="Times New Roman" w:cs="Times New Roman"/>
-          <w:sz w:val="24"/>
-          <w:szCs w:val="24"/>
-        </w:rPr>
-      </w:pPr>
+        <w:t>Answer:</w:t>
+      </w:r>
       <w:r>
         <w:rPr>
           <w:rFonts w:ascii="Times New Roman" w:hAnsi="Times New Roman" w:cs="Times New Roman"/>
@@ -1314,7 +1778,31 @@
           <w:sz w:val="24"/>
           <w:szCs w:val="24"/>
         </w:rPr>
-        <w:t>Answer:</w:t>
+        <w:t xml:space="preserve"> </w:t>
+      </w:r>
+      <w:r>
+        <w:rPr>
+          <w:rFonts w:ascii="Times New Roman" w:hAnsi="Times New Roman" w:cs="Times New Roman"/>
+          <w:sz w:val="24"/>
+          <w:szCs w:val="24"/>
+        </w:rPr>
+        <w:t>This is recursive method. Every operation is completed in O(1) runtime, and the method is invoked O(</w:t>
+      </w:r>
+      <w:r>
+        <w:rPr>
+          <w:rFonts w:ascii="Times New Roman" w:hAnsi="Times New Roman" w:cs="Times New Roman"/>
+          <w:sz w:val="24"/>
+          <w:szCs w:val="24"/>
+        </w:rPr>
+        <w:t>n</w:t>
+      </w:r>
+      <w:r>
+        <w:rPr>
+          <w:rFonts w:ascii="Times New Roman" w:hAnsi="Times New Roman" w:cs="Times New Roman"/>
+          <w:sz w:val="24"/>
+          <w:szCs w:val="24"/>
+        </w:rPr>
+        <w:t xml:space="preserve">) times. So, the overall runtime is </w:t>
       </w:r>
       <w:r>
         <w:rPr>
@@ -1324,31 +1812,7 @@
           <w:sz w:val="24"/>
           <w:szCs w:val="24"/>
         </w:rPr>
-        <w:t xml:space="preserve"> </w:t>
-      </w:r>
-      <w:r>
-        <w:rPr>
-          <w:rFonts w:ascii="Times New Roman" w:hAnsi="Times New Roman" w:cs="Times New Roman"/>
-          <w:sz w:val="24"/>
-          <w:szCs w:val="24"/>
-        </w:rPr>
-        <w:t>This is recursive method. Every operation is completed in O(1) runtime, and the method is invoked O(</w:t>
-      </w:r>
-      <w:r>
-        <w:rPr>
-          <w:rFonts w:ascii="Times New Roman" w:hAnsi="Times New Roman" w:cs="Times New Roman"/>
-          <w:sz w:val="24"/>
-          <w:szCs w:val="24"/>
-        </w:rPr>
-        <w:t>n</w:t>
-      </w:r>
-      <w:r>
-        <w:rPr>
-          <w:rFonts w:ascii="Times New Roman" w:hAnsi="Times New Roman" w:cs="Times New Roman"/>
-          <w:sz w:val="24"/>
-          <w:szCs w:val="24"/>
-        </w:rPr>
-        <w:t xml:space="preserve">) times. So, the overall runtime is </w:t>
+        <w:t>O(</w:t>
       </w:r>
       <w:r>
         <w:rPr>
@@ -1358,7 +1822,7 @@
           <w:sz w:val="24"/>
           <w:szCs w:val="24"/>
         </w:rPr>
-        <w:t>O(</w:t>
+        <w:t>n</w:t>
       </w:r>
       <w:r>
         <w:rPr>
@@ -1368,8 +1832,293 @@
           <w:sz w:val="24"/>
           <w:szCs w:val="24"/>
         </w:rPr>
-        <w:t>n</w:t>
-      </w:r>
+        <w:t>).</w:t>
+      </w:r>
+    </w:p>
+    <w:p>
+      <w:pPr>
+        <w:spacing w:after="0" w:line="240" w:lineRule="auto"/>
+        <w:rPr>
+          <w:rFonts w:ascii="Times New Roman" w:hAnsi="Times New Roman" w:cs="Times New Roman"/>
+          <w:sz w:val="24"/>
+          <w:szCs w:val="24"/>
+        </w:rPr>
+      </w:pPr>
+      <w:r>
+        <w:rPr>
+          <w:rFonts w:ascii="Times New Roman" w:hAnsi="Times New Roman" w:cs="Times New Roman"/>
+          <w:sz w:val="24"/>
+          <w:szCs w:val="24"/>
+        </w:rPr>
+        <w:t>D.</w:t>
+      </w:r>
+    </w:p>
+    <w:p>
+      <w:pPr>
+        <w:spacing w:after="0" w:line="240" w:lineRule="auto"/>
+        <w:ind w:left="720"/>
+        <w:rPr>
+          <w:rFonts w:ascii="Times New Roman" w:hAnsi="Times New Roman" w:cs="Times New Roman"/>
+          <w:sz w:val="18"/>
+          <w:szCs w:val="18"/>
+        </w:rPr>
+      </w:pPr>
+      <w:r>
+        <w:rPr>
+          <w:rFonts w:ascii="Times New Roman" w:hAnsi="Times New Roman" w:cs="Times New Roman"/>
+          <w:sz w:val="18"/>
+          <w:szCs w:val="18"/>
+        </w:rPr>
+        <w:t>// initial call: method4(a, 0, n‐1) // n is the length of array a</w:t>
+      </w:r>
+    </w:p>
+    <w:p>
+      <w:pPr>
+        <w:spacing w:after="0" w:line="240" w:lineRule="auto"/>
+        <w:ind w:left="720"/>
+        <w:rPr>
+          <w:rFonts w:ascii="Times New Roman" w:hAnsi="Times New Roman" w:cs="Times New Roman"/>
+          <w:sz w:val="18"/>
+          <w:szCs w:val="18"/>
+        </w:rPr>
+      </w:pPr>
+      <w:r>
+        <w:rPr>
+          <w:rFonts w:ascii="Times New Roman" w:hAnsi="Times New Roman" w:cs="Times New Roman"/>
+          <w:sz w:val="18"/>
+          <w:szCs w:val="18"/>
+        </w:rPr>
+        <w:t xml:space="preserve">public static int method4(int[] a, int x, int y)  </w:t>
+      </w:r>
+    </w:p>
+    <w:p>
+      <w:pPr>
+        <w:spacing w:after="0" w:line="240" w:lineRule="auto"/>
+        <w:ind w:left="1440"/>
+        <w:rPr>
+          <w:rFonts w:ascii="Times New Roman" w:hAnsi="Times New Roman" w:cs="Times New Roman"/>
+          <w:sz w:val="18"/>
+          <w:szCs w:val="18"/>
+        </w:rPr>
+      </w:pPr>
+      <w:r>
+        <w:rPr>
+          <w:rFonts w:ascii="Times New Roman" w:hAnsi="Times New Roman" w:cs="Times New Roman"/>
+          <w:sz w:val="18"/>
+          <w:szCs w:val="18"/>
+        </w:rPr>
+        <w:t>if (x &gt;= y) {return a[x];}</w:t>
+      </w:r>
+    </w:p>
+    <w:p>
+      <w:pPr>
+        <w:spacing w:after="0" w:line="240" w:lineRule="auto"/>
+        <w:ind w:left="1440"/>
+        <w:rPr>
+          <w:rFonts w:ascii="Times New Roman" w:hAnsi="Times New Roman" w:cs="Times New Roman"/>
+          <w:sz w:val="18"/>
+          <w:szCs w:val="18"/>
+        </w:rPr>
+      </w:pPr>
+      <w:r>
+        <w:rPr>
+          <w:rFonts w:ascii="Times New Roman" w:hAnsi="Times New Roman" w:cs="Times New Roman"/>
+          <w:sz w:val="18"/>
+          <w:szCs w:val="18"/>
+        </w:rPr>
+        <w:t xml:space="preserve">else {  </w:t>
+      </w:r>
+    </w:p>
+    <w:p>
+      <w:pPr>
+        <w:spacing w:after="0" w:line="240" w:lineRule="auto"/>
+        <w:ind w:left="2160"/>
+        <w:rPr>
+          <w:rFonts w:ascii="Times New Roman" w:hAnsi="Times New Roman" w:cs="Times New Roman"/>
+          <w:sz w:val="18"/>
+          <w:szCs w:val="18"/>
+        </w:rPr>
+      </w:pPr>
+      <w:r>
+        <w:rPr>
+          <w:rFonts w:ascii="Times New Roman" w:hAnsi="Times New Roman" w:cs="Times New Roman"/>
+          <w:sz w:val="18"/>
+          <w:szCs w:val="18"/>
+        </w:rPr>
+        <w:t>z = (x + y) / 2; // integer division</w:t>
+      </w:r>
+    </w:p>
+    <w:p>
+      <w:pPr>
+        <w:spacing w:after="0" w:line="240" w:lineRule="auto"/>
+        <w:ind w:left="2160"/>
+        <w:rPr>
+          <w:rFonts w:ascii="Times New Roman" w:hAnsi="Times New Roman" w:cs="Times New Roman"/>
+          <w:sz w:val="18"/>
+          <w:szCs w:val="18"/>
+        </w:rPr>
+      </w:pPr>
+      <w:r>
+        <w:rPr>
+          <w:rFonts w:ascii="Times New Roman" w:hAnsi="Times New Roman" w:cs="Times New Roman"/>
+          <w:sz w:val="18"/>
+          <w:szCs w:val="18"/>
+        </w:rPr>
+        <w:t>u = method4(a, x, z</w:t>
+      </w:r>
+      <w:proofErr w:type="gramStart"/>
+      <w:r>
+        <w:rPr>
+          <w:rFonts w:ascii="Times New Roman" w:hAnsi="Times New Roman" w:cs="Times New Roman"/>
+          <w:sz w:val="18"/>
+          <w:szCs w:val="18"/>
+        </w:rPr>
+        <w:t>);</w:t>
+      </w:r>
+      <w:proofErr w:type="gramEnd"/>
+    </w:p>
+    <w:p>
+      <w:pPr>
+        <w:spacing w:after="0" w:line="240" w:lineRule="auto"/>
+        <w:ind w:left="2160"/>
+        <w:rPr>
+          <w:rFonts w:ascii="Times New Roman" w:hAnsi="Times New Roman" w:cs="Times New Roman"/>
+          <w:sz w:val="18"/>
+          <w:szCs w:val="18"/>
+        </w:rPr>
+      </w:pPr>
+      <w:r>
+        <w:rPr>
+          <w:rFonts w:ascii="Times New Roman" w:hAnsi="Times New Roman" w:cs="Times New Roman"/>
+          <w:sz w:val="18"/>
+          <w:szCs w:val="18"/>
+        </w:rPr>
+        <w:t>v = method4(a, z+1, y</w:t>
+      </w:r>
+      <w:proofErr w:type="gramStart"/>
+      <w:r>
+        <w:rPr>
+          <w:rFonts w:ascii="Times New Roman" w:hAnsi="Times New Roman" w:cs="Times New Roman"/>
+          <w:sz w:val="18"/>
+          <w:szCs w:val="18"/>
+        </w:rPr>
+        <w:t>);</w:t>
+      </w:r>
+      <w:proofErr w:type="gramEnd"/>
+    </w:p>
+    <w:p>
+      <w:pPr>
+        <w:spacing w:after="0" w:line="240" w:lineRule="auto"/>
+        <w:ind w:left="2160"/>
+        <w:rPr>
+          <w:rFonts w:ascii="Times New Roman" w:hAnsi="Times New Roman" w:cs="Times New Roman"/>
+          <w:sz w:val="18"/>
+          <w:szCs w:val="18"/>
+        </w:rPr>
+      </w:pPr>
+      <w:r>
+        <w:rPr>
+          <w:rFonts w:ascii="Times New Roman" w:hAnsi="Times New Roman" w:cs="Times New Roman"/>
+          <w:sz w:val="18"/>
+          <w:szCs w:val="18"/>
+        </w:rPr>
+        <w:t xml:space="preserve">if (u &lt; v) return </w:t>
+      </w:r>
+      <w:proofErr w:type="gramStart"/>
+      <w:r>
+        <w:rPr>
+          <w:rFonts w:ascii="Times New Roman" w:hAnsi="Times New Roman" w:cs="Times New Roman"/>
+          <w:sz w:val="18"/>
+          <w:szCs w:val="18"/>
+        </w:rPr>
+        <w:t>u;</w:t>
+      </w:r>
+      <w:proofErr w:type="gramEnd"/>
+    </w:p>
+    <w:p>
+      <w:pPr>
+        <w:spacing w:after="0" w:line="240" w:lineRule="auto"/>
+        <w:ind w:left="2160"/>
+        <w:rPr>
+          <w:rFonts w:ascii="Times New Roman" w:hAnsi="Times New Roman" w:cs="Times New Roman"/>
+          <w:sz w:val="18"/>
+          <w:szCs w:val="18"/>
+        </w:rPr>
+      </w:pPr>
+      <w:r>
+        <w:rPr>
+          <w:rFonts w:ascii="Times New Roman" w:hAnsi="Times New Roman" w:cs="Times New Roman"/>
+          <w:sz w:val="18"/>
+          <w:szCs w:val="18"/>
+        </w:rPr>
+        <w:t xml:space="preserve">else return </w:t>
+      </w:r>
+      <w:proofErr w:type="gramStart"/>
+      <w:r>
+        <w:rPr>
+          <w:rFonts w:ascii="Times New Roman" w:hAnsi="Times New Roman" w:cs="Times New Roman"/>
+          <w:sz w:val="18"/>
+          <w:szCs w:val="18"/>
+        </w:rPr>
+        <w:t>v;</w:t>
+      </w:r>
+      <w:proofErr w:type="gramEnd"/>
+      <w:r>
+        <w:rPr>
+          <w:rFonts w:ascii="Times New Roman" w:hAnsi="Times New Roman" w:cs="Times New Roman"/>
+          <w:sz w:val="18"/>
+          <w:szCs w:val="18"/>
+        </w:rPr>
+        <w:t xml:space="preserve">     </w:t>
+      </w:r>
+    </w:p>
+    <w:p>
+      <w:pPr>
+        <w:spacing w:after="0" w:line="240" w:lineRule="auto"/>
+        <w:ind w:left="2160"/>
+        <w:rPr>
+          <w:rFonts w:ascii="Times New Roman" w:hAnsi="Times New Roman" w:cs="Times New Roman"/>
+          <w:sz w:val="18"/>
+          <w:szCs w:val="18"/>
+        </w:rPr>
+      </w:pPr>
+      <w:r>
+        <w:rPr>
+          <w:rFonts w:ascii="Times New Roman" w:hAnsi="Times New Roman" w:cs="Times New Roman"/>
+          <w:sz w:val="18"/>
+          <w:szCs w:val="18"/>
+        </w:rPr>
+        <w:t>}</w:t>
+      </w:r>
+    </w:p>
+    <w:p>
+      <w:pPr>
+        <w:spacing w:after="0" w:line="240" w:lineRule="auto"/>
+        <w:ind w:left="1440"/>
+        <w:rPr>
+          <w:rFonts w:ascii="Times New Roman" w:hAnsi="Times New Roman" w:cs="Times New Roman"/>
+          <w:sz w:val="18"/>
+          <w:szCs w:val="18"/>
+        </w:rPr>
+      </w:pPr>
+      <w:r>
+        <w:rPr>
+          <w:rFonts w:ascii="Times New Roman" w:hAnsi="Times New Roman" w:cs="Times New Roman"/>
+          <w:sz w:val="18"/>
+          <w:szCs w:val="18"/>
+        </w:rPr>
+        <w:t>}</w:t>
+      </w:r>
+    </w:p>
+    <w:p>
+      <w:pPr>
+        <w:spacing w:after="0" w:line="240" w:lineRule="auto"/>
+        <w:rPr>
+          <w:rFonts w:ascii="Times New Roman" w:hAnsi="Times New Roman" w:cs="Times New Roman"/>
+          <w:sz w:val="24"/>
+          <w:szCs w:val="24"/>
+        </w:rPr>
+      </w:pPr>
       <w:r>
         <w:rPr>
           <w:rFonts w:ascii="Times New Roman" w:hAnsi="Times New Roman" w:cs="Times New Roman"/>
@@ -1378,245 +2127,8 @@
           <w:sz w:val="24"/>
           <w:szCs w:val="24"/>
         </w:rPr>
-        <w:t>).</w:t>
-      </w:r>
-    </w:p>
-    <w:p>
-      <w:pPr>
-        <w:spacing w:after="0" w:line="240" w:lineRule="auto"/>
-        <w:rPr>
-          <w:rFonts w:ascii="Times New Roman" w:hAnsi="Times New Roman" w:cs="Times New Roman"/>
-          <w:sz w:val="24"/>
-          <w:szCs w:val="24"/>
-        </w:rPr>
-      </w:pPr>
-      <w:r>
-        <w:rPr>
-          <w:rFonts w:ascii="Times New Roman" w:hAnsi="Times New Roman" w:cs="Times New Roman"/>
-          <w:sz w:val="24"/>
-          <w:szCs w:val="24"/>
-        </w:rPr>
-        <w:t>D.</w:t>
-      </w:r>
-    </w:p>
-    <w:p>
-      <w:pPr>
-        <w:spacing w:after="0" w:line="240" w:lineRule="auto"/>
-        <w:ind w:left="720"/>
-        <w:rPr>
-          <w:rFonts w:ascii="Times New Roman" w:hAnsi="Times New Roman" w:cs="Times New Roman"/>
-          <w:sz w:val="18"/>
-          <w:szCs w:val="18"/>
-        </w:rPr>
-      </w:pPr>
-      <w:r>
-        <w:rPr>
-          <w:rFonts w:ascii="Times New Roman" w:hAnsi="Times New Roman" w:cs="Times New Roman"/>
-          <w:sz w:val="18"/>
-          <w:szCs w:val="18"/>
-        </w:rPr>
-        <w:t>// initial call: method4(a, 0, n‐1) // n is the length of array a</w:t>
-      </w:r>
-    </w:p>
-    <w:p>
-      <w:pPr>
-        <w:spacing w:after="0" w:line="240" w:lineRule="auto"/>
-        <w:ind w:left="720"/>
-        <w:rPr>
-          <w:rFonts w:ascii="Times New Roman" w:hAnsi="Times New Roman" w:cs="Times New Roman"/>
-          <w:sz w:val="18"/>
-          <w:szCs w:val="18"/>
-        </w:rPr>
-      </w:pPr>
-      <w:r>
-        <w:rPr>
-          <w:rFonts w:ascii="Times New Roman" w:hAnsi="Times New Roman" w:cs="Times New Roman"/>
-          <w:sz w:val="18"/>
-          <w:szCs w:val="18"/>
-        </w:rPr>
-        <w:t xml:space="preserve">public static int method4(int[] a, int x, int y)  </w:t>
-      </w:r>
-    </w:p>
-    <w:p>
-      <w:pPr>
-        <w:spacing w:after="0" w:line="240" w:lineRule="auto"/>
-        <w:ind w:left="1440"/>
-        <w:rPr>
-          <w:rFonts w:ascii="Times New Roman" w:hAnsi="Times New Roman" w:cs="Times New Roman"/>
-          <w:sz w:val="18"/>
-          <w:szCs w:val="18"/>
-        </w:rPr>
-      </w:pPr>
-      <w:r>
-        <w:rPr>
-          <w:rFonts w:ascii="Times New Roman" w:hAnsi="Times New Roman" w:cs="Times New Roman"/>
-          <w:sz w:val="18"/>
-          <w:szCs w:val="18"/>
-        </w:rPr>
-        <w:t>if (x &gt;= y) {return a[x];}</w:t>
-      </w:r>
-    </w:p>
-    <w:p>
-      <w:pPr>
-        <w:spacing w:after="0" w:line="240" w:lineRule="auto"/>
-        <w:ind w:left="1440"/>
-        <w:rPr>
-          <w:rFonts w:ascii="Times New Roman" w:hAnsi="Times New Roman" w:cs="Times New Roman"/>
-          <w:sz w:val="18"/>
-          <w:szCs w:val="18"/>
-        </w:rPr>
-      </w:pPr>
-      <w:r>
-        <w:rPr>
-          <w:rFonts w:ascii="Times New Roman" w:hAnsi="Times New Roman" w:cs="Times New Roman"/>
-          <w:sz w:val="18"/>
-          <w:szCs w:val="18"/>
-        </w:rPr>
-        <w:t xml:space="preserve">else {  </w:t>
-      </w:r>
-    </w:p>
-    <w:p>
-      <w:pPr>
-        <w:spacing w:after="0" w:line="240" w:lineRule="auto"/>
-        <w:ind w:left="2160"/>
-        <w:rPr>
-          <w:rFonts w:ascii="Times New Roman" w:hAnsi="Times New Roman" w:cs="Times New Roman"/>
-          <w:sz w:val="18"/>
-          <w:szCs w:val="18"/>
-        </w:rPr>
-      </w:pPr>
-      <w:r>
-        <w:rPr>
-          <w:rFonts w:ascii="Times New Roman" w:hAnsi="Times New Roman" w:cs="Times New Roman"/>
-          <w:sz w:val="18"/>
-          <w:szCs w:val="18"/>
-        </w:rPr>
-        <w:t>z = (x + y) / 2; // integer division</w:t>
-      </w:r>
-    </w:p>
-    <w:p>
-      <w:pPr>
-        <w:spacing w:after="0" w:line="240" w:lineRule="auto"/>
-        <w:ind w:left="2160"/>
-        <w:rPr>
-          <w:rFonts w:ascii="Times New Roman" w:hAnsi="Times New Roman" w:cs="Times New Roman"/>
-          <w:sz w:val="18"/>
-          <w:szCs w:val="18"/>
-        </w:rPr>
-      </w:pPr>
-      <w:r>
-        <w:rPr>
-          <w:rFonts w:ascii="Times New Roman" w:hAnsi="Times New Roman" w:cs="Times New Roman"/>
-          <w:sz w:val="18"/>
-          <w:szCs w:val="18"/>
-        </w:rPr>
-        <w:t>u = method4(a, x, z);</w:t>
-      </w:r>
-    </w:p>
-    <w:p>
-      <w:pPr>
-        <w:spacing w:after="0" w:line="240" w:lineRule="auto"/>
-        <w:ind w:left="2160"/>
-        <w:rPr>
-          <w:rFonts w:ascii="Times New Roman" w:hAnsi="Times New Roman" w:cs="Times New Roman"/>
-          <w:sz w:val="18"/>
-          <w:szCs w:val="18"/>
-        </w:rPr>
-      </w:pPr>
-      <w:r>
-        <w:rPr>
-          <w:rFonts w:ascii="Times New Roman" w:hAnsi="Times New Roman" w:cs="Times New Roman"/>
-          <w:sz w:val="18"/>
-          <w:szCs w:val="18"/>
-        </w:rPr>
-        <w:t>v = method4(a, z+1, y);</w:t>
-      </w:r>
-    </w:p>
-    <w:p>
-      <w:pPr>
-        <w:spacing w:after="0" w:line="240" w:lineRule="auto"/>
-        <w:ind w:left="2160"/>
-        <w:rPr>
-          <w:rFonts w:ascii="Times New Roman" w:hAnsi="Times New Roman" w:cs="Times New Roman"/>
-          <w:sz w:val="18"/>
-          <w:szCs w:val="18"/>
-        </w:rPr>
-      </w:pPr>
-      <w:r>
-        <w:rPr>
-          <w:rFonts w:ascii="Times New Roman" w:hAnsi="Times New Roman" w:cs="Times New Roman"/>
-          <w:sz w:val="18"/>
-          <w:szCs w:val="18"/>
-        </w:rPr>
-        <w:t>if (u &lt; v) return u;</w:t>
-      </w:r>
-    </w:p>
-    <w:p>
-      <w:pPr>
-        <w:spacing w:after="0" w:line="240" w:lineRule="auto"/>
-        <w:ind w:left="2160"/>
-        <w:rPr>
-          <w:rFonts w:ascii="Times New Roman" w:hAnsi="Times New Roman" w:cs="Times New Roman"/>
-          <w:sz w:val="18"/>
-          <w:szCs w:val="18"/>
-        </w:rPr>
-      </w:pPr>
-      <w:r>
-        <w:rPr>
-          <w:rFonts w:ascii="Times New Roman" w:hAnsi="Times New Roman" w:cs="Times New Roman"/>
-          <w:sz w:val="18"/>
-          <w:szCs w:val="18"/>
-        </w:rPr>
-        <w:t xml:space="preserve">else return v;     </w:t>
-      </w:r>
-    </w:p>
-    <w:p>
-      <w:pPr>
-        <w:spacing w:after="0" w:line="240" w:lineRule="auto"/>
-        <w:ind w:left="2160"/>
-        <w:rPr>
-          <w:rFonts w:ascii="Times New Roman" w:hAnsi="Times New Roman" w:cs="Times New Roman"/>
-          <w:sz w:val="18"/>
-          <w:szCs w:val="18"/>
-        </w:rPr>
-      </w:pPr>
-      <w:r>
-        <w:rPr>
-          <w:rFonts w:ascii="Times New Roman" w:hAnsi="Times New Roman" w:cs="Times New Roman"/>
-          <w:sz w:val="18"/>
-          <w:szCs w:val="18"/>
-        </w:rPr>
-        <w:t>}</w:t>
-      </w:r>
-    </w:p>
-    <w:p>
-      <w:pPr>
-        <w:spacing w:after="0" w:line="240" w:lineRule="auto"/>
-        <w:ind w:left="1440"/>
-        <w:rPr>
-          <w:rFonts w:ascii="Times New Roman" w:hAnsi="Times New Roman" w:cs="Times New Roman"/>
-          <w:sz w:val="18"/>
-          <w:szCs w:val="18"/>
-        </w:rPr>
-      </w:pPr>
-      <w:r>
-        <w:rPr>
-          <w:rFonts w:ascii="Times New Roman" w:hAnsi="Times New Roman" w:cs="Times New Roman"/>
-          <w:sz w:val="18"/>
-          <w:szCs w:val="18"/>
-        </w:rPr>
-        <w:t>}</w:t>
-      </w:r>
-    </w:p>
-    <w:p>
-      <w:pPr>
-        <w:spacing w:after="0" w:line="240" w:lineRule="auto"/>
-        <w:rPr>
-          <w:rFonts w:ascii="Times New Roman" w:hAnsi="Times New Roman" w:cs="Times New Roman"/>
-          <w:sz w:val="24"/>
-          <w:szCs w:val="24"/>
-        </w:rPr>
-      </w:pPr>
+        <w:t>Answer:</w:t>
+      </w:r>
       <w:r>
         <w:rPr>
           <w:rFonts w:ascii="Times New Roman" w:hAnsi="Times New Roman" w:cs="Times New Roman"/>
@@ -1625,7 +2137,33 @@
           <w:sz w:val="24"/>
           <w:szCs w:val="24"/>
         </w:rPr>
-        <w:t>Answer:</w:t>
+        <w:t xml:space="preserve"> </w:t>
+      </w:r>
+      <w:r>
+        <w:rPr>
+          <w:rFonts w:ascii="Times New Roman" w:hAnsi="Times New Roman" w:cs="Times New Roman"/>
+          <w:sz w:val="24"/>
+          <w:szCs w:val="24"/>
+        </w:rPr>
+        <w:t xml:space="preserve">This is another recursive method where everything besides the recursive method invocation runs in O(1) time. Method4 is invoked at most twice per call, where each call is responsible for half of the input </w:t>
+      </w:r>
+      <w:proofErr w:type="gramStart"/>
+      <w:r>
+        <w:rPr>
+          <w:rFonts w:ascii="Times New Roman" w:hAnsi="Times New Roman" w:cs="Times New Roman"/>
+          <w:sz w:val="24"/>
+          <w:szCs w:val="24"/>
+        </w:rPr>
+        <w:t>a</w:t>
+      </w:r>
+      <w:proofErr w:type="gramEnd"/>
+      <w:r>
+        <w:rPr>
+          <w:rFonts w:ascii="Times New Roman" w:hAnsi="Times New Roman" w:cs="Times New Roman"/>
+          <w:sz w:val="24"/>
+          <w:szCs w:val="24"/>
+        </w:rPr>
+        <w:t xml:space="preserve"> array. This means it is ultimately called O(n) times, so the overall runtime is </w:t>
       </w:r>
       <w:r>
         <w:rPr>
@@ -1635,16 +2173,35 @@
           <w:sz w:val="24"/>
           <w:szCs w:val="24"/>
         </w:rPr>
-        <w:t xml:space="preserve"> </w:t>
-      </w:r>
-      <w:r>
-        <w:rPr>
-          <w:rFonts w:ascii="Times New Roman" w:hAnsi="Times New Roman" w:cs="Times New Roman"/>
-          <w:sz w:val="24"/>
-          <w:szCs w:val="24"/>
-        </w:rPr>
-        <w:t xml:space="preserve">This is another recursive method where everything besides the recursive method invocation runs in O(1) time. Method4 is invoked at most twice per call, where each call is responsible for half of the input a array. This means it is ultimately called O(n) times, so the overall runtime is </w:t>
-      </w:r>
+        <w:t>O(n).</w:t>
+      </w:r>
+    </w:p>
+    <w:p>
+      <w:pPr>
+        <w:rPr>
+          <w:rFonts w:ascii="Times New Roman" w:hAnsi="Times New Roman" w:cs="Times New Roman"/>
+          <w:sz w:val="24"/>
+          <w:szCs w:val="24"/>
+        </w:rPr>
+      </w:pPr>
+      <w:r>
+        <w:rPr>
+          <w:rFonts w:ascii="Times New Roman" w:hAnsi="Times New Roman" w:cs="Times New Roman"/>
+          <w:sz w:val="24"/>
+          <w:szCs w:val="24"/>
+        </w:rPr>
+        <w:br w:type="page"/>
+      </w:r>
+    </w:p>
+    <w:p>
+      <w:pPr>
+        <w:spacing w:after="0" w:line="240" w:lineRule="auto"/>
+        <w:rPr>
+          <w:rFonts w:ascii="Times New Roman" w:hAnsi="Times New Roman" w:cs="Times New Roman"/>
+          <w:sz w:val="24"/>
+          <w:szCs w:val="24"/>
+        </w:rPr>
+      </w:pPr>
       <w:r>
         <w:rPr>
           <w:rFonts w:ascii="Times New Roman" w:hAnsi="Times New Roman" w:cs="Times New Roman"/>
@@ -1653,18 +2210,189 @@
           <w:sz w:val="24"/>
           <w:szCs w:val="24"/>
         </w:rPr>
-        <w:t>O(n).</w:t>
-      </w:r>
-    </w:p>
-    <w:p>
-      <w:pPr>
-        <w:spacing w:after="0" w:line="240" w:lineRule="auto"/>
-        <w:rPr>
-          <w:rFonts w:ascii="Times New Roman" w:hAnsi="Times New Roman" w:cs="Times New Roman"/>
-          <w:sz w:val="24"/>
-          <w:szCs w:val="24"/>
-        </w:rPr>
-      </w:pPr>
+        <w:lastRenderedPageBreak/>
+        <w:t>Problem 2 (20 points).</w:t>
+      </w:r>
+      <w:r>
+        <w:rPr>
+          <w:rFonts w:ascii="Times New Roman" w:hAnsi="Times New Roman" w:cs="Times New Roman"/>
+          <w:sz w:val="24"/>
+          <w:szCs w:val="24"/>
+        </w:rPr>
+        <w:t xml:space="preserve"> This problem is a practice of drawing recursion traces of recursive algorithms. </w:t>
+      </w:r>
+      <w:r>
+        <w:rPr>
+          <w:rFonts w:ascii="Times New Roman" w:hAnsi="Times New Roman" w:cs="Times New Roman"/>
+          <w:sz w:val="24"/>
+          <w:szCs w:val="24"/>
+        </w:rPr>
+        <w:t>(I used paint and imported the drawing here)</w:t>
+      </w:r>
+    </w:p>
+    <w:p>
+      <w:pPr>
+        <w:spacing w:after="0" w:line="240" w:lineRule="auto"/>
+        <w:rPr>
+          <w:rFonts w:ascii="Times New Roman" w:hAnsi="Times New Roman" w:cs="Times New Roman"/>
+          <w:sz w:val="24"/>
+          <w:szCs w:val="24"/>
+        </w:rPr>
+      </w:pPr>
+    </w:p>
+    <w:p>
+      <w:pPr>
+        <w:spacing w:after="0" w:line="240" w:lineRule="auto"/>
+        <w:rPr>
+          <w:rFonts w:ascii="Times New Roman" w:hAnsi="Times New Roman" w:cs="Times New Roman"/>
+          <w:sz w:val="24"/>
+          <w:szCs w:val="24"/>
+        </w:rPr>
+      </w:pPr>
+      <w:r>
+        <w:rPr>
+          <w:rFonts w:ascii="Times New Roman" w:hAnsi="Times New Roman" w:cs="Times New Roman"/>
+          <w:sz w:val="24"/>
+          <w:szCs w:val="24"/>
+        </w:rPr>
+        <w:t xml:space="preserve">(1) Draw the recursion trace for the computation of power(3, 4) using the algorithm of Code Fragment 5.8. </w:t>
+      </w:r>
+    </w:p>
+    <w:p>
+      <w:pPr>
+        <w:spacing w:after="0" w:line="240" w:lineRule="auto"/>
+        <w:rPr>
+          <w:rFonts w:ascii="Times New Roman" w:hAnsi="Times New Roman" w:cs="Times New Roman"/>
+          <w:sz w:val="24"/>
+          <w:szCs w:val="24"/>
+        </w:rPr>
+      </w:pPr>
+      <w:r>
+        <w:rPr>
+          <w:rFonts w:ascii="Times New Roman" w:hAnsi="Times New Roman" w:cs="Times New Roman"/>
+          <w:noProof/>
+          <w:sz w:val="24"/>
+          <w:szCs w:val="24"/>
+        </w:rPr>
+        <w:drawing>
+          <wp:inline distT="0" distB="0" distL="0" distR="0" wp14:anchorId="72D6379F" wp14:editId="7A1422A8">
+            <wp:extent cx="3067050" cy="3067050"/>
+            <wp:effectExtent l="0" t="0" r="0" b="0"/>
+            <wp:docPr id="1" name="Picture 1" descr="Diagram&#10;&#10;Description automatically generated"/>
+            <wp:cNvGraphicFramePr>
+              <a:graphicFrameLocks xmlns:a="http://schemas.openxmlformats.org/drawingml/2006/main" noChangeAspect="1"/>
+            </wp:cNvGraphicFramePr>
+            <a:graphic xmlns:a="http://schemas.openxmlformats.org/drawingml/2006/main">
+              <a:graphicData uri="http://schemas.openxmlformats.org/drawingml/2006/picture">
+                <pic:pic xmlns:pic="http://schemas.openxmlformats.org/drawingml/2006/picture">
+                  <pic:nvPicPr>
+                    <pic:cNvPr id="1" name="Picture 1" descr="Diagram&#10;&#10;Description automatically generated"/>
+                    <pic:cNvPicPr/>
+                  </pic:nvPicPr>
+                  <pic:blipFill>
+                    <a:blip r:embed="rId4">
+                      <a:extLst>
+                        <a:ext uri="{28A0092B-C50C-407E-A947-70E740481C1C}">
+                          <a14:useLocalDpi xmlns:a14="http://schemas.microsoft.com/office/drawing/2010/main" val="0"/>
+                        </a:ext>
+                      </a:extLst>
+                    </a:blip>
+                    <a:stretch>
+                      <a:fillRect/>
+                    </a:stretch>
+                  </pic:blipFill>
+                  <pic:spPr>
+                    <a:xfrm>
+                      <a:off x="0" y="0"/>
+                      <a:ext cx="3067092" cy="3067092"/>
+                    </a:xfrm>
+                    <a:prstGeom prst="rect">
+                      <a:avLst/>
+                    </a:prstGeom>
+                  </pic:spPr>
+                </pic:pic>
+              </a:graphicData>
+            </a:graphic>
+          </wp:inline>
+        </w:drawing>
+      </w:r>
+    </w:p>
+    <w:p>
+      <w:pPr>
+        <w:spacing w:after="0" w:line="240" w:lineRule="auto"/>
+        <w:rPr>
+          <w:rFonts w:ascii="Times New Roman" w:hAnsi="Times New Roman" w:cs="Times New Roman"/>
+          <w:sz w:val="24"/>
+          <w:szCs w:val="24"/>
+        </w:rPr>
+      </w:pPr>
+      <w:r>
+        <w:rPr>
+          <w:rFonts w:ascii="Times New Roman" w:hAnsi="Times New Roman" w:cs="Times New Roman"/>
+          <w:sz w:val="24"/>
+          <w:szCs w:val="24"/>
+        </w:rPr>
+        <w:t>(2) Draw the recursion trace for the computation of power(3, 14) using the algorithm of Code Fragment 5.9.</w:t>
+      </w:r>
+    </w:p>
+    <w:p>
+      <w:pPr>
+        <w:spacing w:after="0" w:line="240" w:lineRule="auto"/>
+        <w:rPr>
+          <w:rFonts w:ascii="Times New Roman" w:hAnsi="Times New Roman" w:cs="Times New Roman"/>
+          <w:sz w:val="28"/>
+          <w:szCs w:val="28"/>
+        </w:rPr>
+      </w:pPr>
+      <w:r>
+        <w:rPr>
+          <w:rFonts w:ascii="Times New Roman" w:hAnsi="Times New Roman" w:cs="Times New Roman"/>
+          <w:noProof/>
+          <w:sz w:val="28"/>
+          <w:szCs w:val="28"/>
+        </w:rPr>
+        <w:drawing>
+          <wp:inline distT="0" distB="0" distL="0" distR="0" wp14:anchorId="6193752E" wp14:editId="7693ED3E">
+            <wp:extent cx="4877481" cy="2886478"/>
+            <wp:effectExtent l="0" t="0" r="0" b="9525"/>
+            <wp:docPr id="2" name="Picture 2" descr="Diagram&#10;&#10;Description automatically generated"/>
+            <wp:cNvGraphicFramePr>
+              <a:graphicFrameLocks xmlns:a="http://schemas.openxmlformats.org/drawingml/2006/main" noChangeAspect="1"/>
+            </wp:cNvGraphicFramePr>
+            <a:graphic xmlns:a="http://schemas.openxmlformats.org/drawingml/2006/main">
+              <a:graphicData uri="http://schemas.openxmlformats.org/drawingml/2006/picture">
+                <pic:pic xmlns:pic="http://schemas.openxmlformats.org/drawingml/2006/picture">
+                  <pic:nvPicPr>
+                    <pic:cNvPr id="2" name="Picture 2" descr="Diagram&#10;&#10;Description automatically generated"/>
+                    <pic:cNvPicPr/>
+                  </pic:nvPicPr>
+                  <pic:blipFill>
+                    <a:blip r:embed="rId5">
+                      <a:extLst>
+                        <a:ext uri="{28A0092B-C50C-407E-A947-70E740481C1C}">
+                          <a14:useLocalDpi xmlns:a14="http://schemas.microsoft.com/office/drawing/2010/main" val="0"/>
+                        </a:ext>
+                      </a:extLst>
+                    </a:blip>
+                    <a:stretch>
+                      <a:fillRect/>
+                    </a:stretch>
+                  </pic:blipFill>
+                  <pic:spPr>
+                    <a:xfrm>
+                      <a:off x="0" y="0"/>
+                      <a:ext cx="4877481" cy="2886478"/>
+                    </a:xfrm>
+                    <a:prstGeom prst="rect">
+                      <a:avLst/>
+                    </a:prstGeom>
+                  </pic:spPr>
+                </pic:pic>
+              </a:graphicData>
+            </a:graphic>
+          </wp:inline>
+        </w:drawing>
+      </w:r>
     </w:p>
     <w:p>
       <w:pPr>
@@ -2618,13 +3346,23 @@
                 <w:szCs w:val="24"/>
               </w:rPr>
             </w:pPr>
-            <w:r>
-              <w:rPr>
-                <w:rFonts w:ascii="Times New Roman" w:hAnsi="Times New Roman" w:cs="Times New Roman"/>
-                <w:sz w:val="24"/>
-                <w:szCs w:val="24"/>
-              </w:rPr>
-              <w:t>isEmpty()</w:t>
+            <w:proofErr w:type="spellStart"/>
+            <w:r>
+              <w:rPr>
+                <w:rFonts w:ascii="Times New Roman" w:hAnsi="Times New Roman" w:cs="Times New Roman"/>
+                <w:sz w:val="24"/>
+                <w:szCs w:val="24"/>
+              </w:rPr>
+              <w:t>isEmpty</w:t>
+            </w:r>
+            <w:proofErr w:type="spellEnd"/>
+            <w:r>
+              <w:rPr>
+                <w:rFonts w:ascii="Times New Roman" w:hAnsi="Times New Roman" w:cs="Times New Roman"/>
+                <w:sz w:val="24"/>
+                <w:szCs w:val="24"/>
+              </w:rPr>
+              <w:t>()</w:t>
             </w:r>
           </w:p>
         </w:tc>
@@ -3570,13 +4308,23 @@
                 <w:szCs w:val="24"/>
               </w:rPr>
             </w:pPr>
-            <w:r>
-              <w:rPr>
-                <w:rFonts w:ascii="Times New Roman" w:hAnsi="Times New Roman" w:cs="Times New Roman"/>
-                <w:sz w:val="24"/>
-                <w:szCs w:val="24"/>
-              </w:rPr>
-              <w:t>isEmpty()</w:t>
+            <w:proofErr w:type="spellStart"/>
+            <w:r>
+              <w:rPr>
+                <w:rFonts w:ascii="Times New Roman" w:hAnsi="Times New Roman" w:cs="Times New Roman"/>
+                <w:sz w:val="24"/>
+                <w:szCs w:val="24"/>
+              </w:rPr>
+              <w:t>isEmpty</w:t>
+            </w:r>
+            <w:proofErr w:type="spellEnd"/>
+            <w:r>
+              <w:rPr>
+                <w:rFonts w:ascii="Times New Roman" w:hAnsi="Times New Roman" w:cs="Times New Roman"/>
+                <w:sz w:val="24"/>
+                <w:szCs w:val="24"/>
+              </w:rPr>
+              <w:t>()</w:t>
             </w:r>
           </w:p>
         </w:tc>

</xml_diff>